<commit_message>
improve docu close #07
</commit_message>
<xml_diff>
--- a/documentation/Dokumentation M326.docx
+++ b/documentation/Dokumentation M326.docx
@@ -13,7 +13,106 @@
         <w:rPr>
           <w:lang w:val="de-CH"/>
         </w:rPr>
-        <w:t>Dokumentation M326</w:t>
+        <w:t xml:space="preserve">Dokumentation </w:t>
+      </w:r>
+    </w:p>
+    <w:p>
+      <w:pPr>
+        <w:pStyle w:val="Titel"/>
+        <w:rPr>
+          <w:lang w:val="de-CH"/>
+        </w:rPr>
+      </w:pPr>
+    </w:p>
+    <w:p>
+      <w:pPr>
+        <w:pStyle w:val="Titel"/>
+        <w:rPr>
+          <w:lang w:val="de-CH"/>
+        </w:rPr>
+      </w:pPr>
+    </w:p>
+    <w:p>
+      <w:pPr>
+        <w:pStyle w:val="Titel"/>
+        <w:rPr>
+          <w:lang w:val="de-CH"/>
+        </w:rPr>
+      </w:pPr>
+    </w:p>
+    <w:p>
+      <w:pPr>
+        <w:pStyle w:val="Titel"/>
+        <w:rPr>
+          <w:lang w:val="de-CH"/>
+        </w:rPr>
+      </w:pPr>
+    </w:p>
+    <w:p>
+      <w:pPr>
+        <w:pStyle w:val="Titel"/>
+        <w:rPr>
+          <w:lang w:val="de-CH"/>
+        </w:rPr>
+      </w:pPr>
+    </w:p>
+    <w:p>
+      <w:pPr>
+        <w:pStyle w:val="Titel"/>
+        <w:rPr>
+          <w:lang w:val="de-CH"/>
+        </w:rPr>
+      </w:pPr>
+    </w:p>
+    <w:p>
+      <w:pPr>
+        <w:pStyle w:val="Titel"/>
+        <w:rPr>
+          <w:lang w:val="de-CH"/>
+        </w:rPr>
+      </w:pPr>
+    </w:p>
+    <w:p>
+      <w:pPr>
+        <w:pStyle w:val="Titel"/>
+        <w:rPr>
+          <w:lang w:val="de-CH"/>
+        </w:rPr>
+      </w:pPr>
+    </w:p>
+    <w:p>
+      <w:pPr>
+        <w:pStyle w:val="Titel"/>
+        <w:rPr>
+          <w:lang w:val="de-CH"/>
+        </w:rPr>
+      </w:pPr>
+    </w:p>
+    <w:p>
+      <w:pPr>
+        <w:pStyle w:val="Titel"/>
+        <w:jc w:val="right"/>
+        <w:rPr>
+          <w:sz w:val="144"/>
+          <w:szCs w:val="144"/>
+          <w:lang w:val="de-CH"/>
+        </w:rPr>
+      </w:pPr>
+      <w:r>
+        <w:rPr>
+          <w:sz w:val="144"/>
+          <w:szCs w:val="144"/>
+          <w:lang w:val="de-CH"/>
+        </w:rPr>
+        <w:t xml:space="preserve">Projekt </w:t>
+      </w:r>
+      <w:r>
+        <w:rPr>
+          <w:sz w:val="144"/>
+          <w:szCs w:val="144"/>
+          <w:lang w:val="de-CH"/>
+        </w:rPr>
+        <w:t>M326</w:t>
       </w:r>
     </w:p>
     <w:p>
@@ -38,11 +137,969 @@
       <w:pPr>
         <w:pStyle w:val="berschrift1"/>
       </w:pPr>
+      <w:bookmarkStart w:id="0" w:name="_Toc518371027"/>
+      <w:bookmarkStart w:id="1" w:name="_Toc518371110"/>
       <w:r>
         <w:lastRenderedPageBreak/>
         <w:t>Inhaltsverzeichnis</w:t>
       </w:r>
-    </w:p>
+      <w:bookmarkEnd w:id="0"/>
+      <w:bookmarkEnd w:id="1"/>
+    </w:p>
+    <w:sdt>
+      <w:sdtPr>
+        <w:id w:val="129761714"/>
+        <w:docPartObj>
+          <w:docPartGallery w:val="Table of Contents"/>
+          <w:docPartUnique/>
+        </w:docPartObj>
+      </w:sdtPr>
+      <w:sdtEndPr>
+        <w:rPr>
+          <w:rFonts w:asciiTheme="minorHAnsi" w:eastAsiaTheme="minorHAnsi" w:hAnsiTheme="minorHAnsi" w:cstheme="minorBidi"/>
+          <w:noProof/>
+          <w:color w:val="auto"/>
+          <w:sz w:val="24"/>
+          <w:szCs w:val="24"/>
+          <w:lang w:eastAsia="en-US"/>
+        </w:rPr>
+      </w:sdtEndPr>
+      <w:sdtContent>
+        <w:p>
+          <w:pPr>
+            <w:pStyle w:val="Inhaltsverzeichnisberschrift"/>
+          </w:pPr>
+          <w:r>
+            <w:t>Inhaltsverzeichnis</w:t>
+          </w:r>
+        </w:p>
+        <w:p>
+          <w:pPr>
+            <w:pStyle w:val="Verzeichnis1"/>
+            <w:tabs>
+              <w:tab w:val="right" w:pos="9056"/>
+            </w:tabs>
+            <w:rPr>
+              <w:rFonts w:eastAsiaTheme="minorEastAsia"/>
+              <w:b w:val="0"/>
+              <w:bCs w:val="0"/>
+              <w:noProof/>
+              <w:sz w:val="24"/>
+              <w:szCs w:val="24"/>
+              <w:lang w:eastAsia="de-DE"/>
+            </w:rPr>
+          </w:pPr>
+          <w:r>
+            <w:rPr>
+              <w:b w:val="0"/>
+              <w:bCs w:val="0"/>
+            </w:rPr>
+            <w:fldChar w:fldCharType="begin"/>
+          </w:r>
+          <w:r>
+            <w:instrText>TOC \o "1-3" \h \z \u</w:instrText>
+          </w:r>
+          <w:r>
+            <w:rPr>
+              <w:b w:val="0"/>
+              <w:bCs w:val="0"/>
+            </w:rPr>
+            <w:fldChar w:fldCharType="separate"/>
+          </w:r>
+          <w:hyperlink w:anchor="_Toc518371110" w:history="1">
+            <w:r>
+              <w:rPr>
+                <w:rStyle w:val="Link"/>
+                <w:noProof/>
+              </w:rPr>
+              <w:t>Inhaltsverzeichnis</w:t>
+            </w:r>
+            <w:r>
+              <w:rPr>
+                <w:noProof/>
+                <w:webHidden/>
+              </w:rPr>
+              <w:tab/>
+            </w:r>
+            <w:r>
+              <w:rPr>
+                <w:noProof/>
+                <w:webHidden/>
+              </w:rPr>
+              <w:fldChar w:fldCharType="begin"/>
+            </w:r>
+            <w:r>
+              <w:rPr>
+                <w:noProof/>
+                <w:webHidden/>
+              </w:rPr>
+              <w:instrText xml:space="preserve"> PAGEREF _Toc518371110 \h </w:instrText>
+            </w:r>
+            <w:r>
+              <w:rPr>
+                <w:noProof/>
+                <w:webHidden/>
+              </w:rPr>
+            </w:r>
+            <w:r>
+              <w:rPr>
+                <w:noProof/>
+                <w:webHidden/>
+              </w:rPr>
+              <w:fldChar w:fldCharType="separate"/>
+            </w:r>
+            <w:r>
+              <w:rPr>
+                <w:noProof/>
+                <w:webHidden/>
+              </w:rPr>
+              <w:t>2</w:t>
+            </w:r>
+            <w:r>
+              <w:rPr>
+                <w:noProof/>
+                <w:webHidden/>
+              </w:rPr>
+              <w:fldChar w:fldCharType="end"/>
+            </w:r>
+          </w:hyperlink>
+        </w:p>
+        <w:p>
+          <w:pPr>
+            <w:pStyle w:val="Verzeichnis1"/>
+            <w:tabs>
+              <w:tab w:val="right" w:pos="9056"/>
+            </w:tabs>
+            <w:rPr>
+              <w:rFonts w:eastAsiaTheme="minorEastAsia"/>
+              <w:b w:val="0"/>
+              <w:bCs w:val="0"/>
+              <w:noProof/>
+              <w:sz w:val="24"/>
+              <w:szCs w:val="24"/>
+              <w:lang w:eastAsia="de-DE"/>
+            </w:rPr>
+          </w:pPr>
+          <w:hyperlink w:anchor="_Toc518371111" w:history="1">
+            <w:r>
+              <w:rPr>
+                <w:rStyle w:val="Link"/>
+                <w:noProof/>
+                <w:lang w:val="de-CH"/>
+              </w:rPr>
+              <w:t>Organisation</w:t>
+            </w:r>
+            <w:r>
+              <w:rPr>
+                <w:noProof/>
+                <w:webHidden/>
+              </w:rPr>
+              <w:tab/>
+            </w:r>
+            <w:r>
+              <w:rPr>
+                <w:noProof/>
+                <w:webHidden/>
+              </w:rPr>
+              <w:fldChar w:fldCharType="begin"/>
+            </w:r>
+            <w:r>
+              <w:rPr>
+                <w:noProof/>
+                <w:webHidden/>
+              </w:rPr>
+              <w:instrText xml:space="preserve"> PAGEREF _Toc518371111 \h </w:instrText>
+            </w:r>
+            <w:r>
+              <w:rPr>
+                <w:noProof/>
+                <w:webHidden/>
+              </w:rPr>
+            </w:r>
+            <w:r>
+              <w:rPr>
+                <w:noProof/>
+                <w:webHidden/>
+              </w:rPr>
+              <w:fldChar w:fldCharType="separate"/>
+            </w:r>
+            <w:r>
+              <w:rPr>
+                <w:noProof/>
+                <w:webHidden/>
+              </w:rPr>
+              <w:t>4</w:t>
+            </w:r>
+            <w:r>
+              <w:rPr>
+                <w:noProof/>
+                <w:webHidden/>
+              </w:rPr>
+              <w:fldChar w:fldCharType="end"/>
+            </w:r>
+          </w:hyperlink>
+        </w:p>
+        <w:p>
+          <w:pPr>
+            <w:pStyle w:val="Verzeichnis1"/>
+            <w:tabs>
+              <w:tab w:val="right" w:pos="9056"/>
+            </w:tabs>
+            <w:rPr>
+              <w:rFonts w:eastAsiaTheme="minorEastAsia"/>
+              <w:b w:val="0"/>
+              <w:bCs w:val="0"/>
+              <w:noProof/>
+              <w:sz w:val="24"/>
+              <w:szCs w:val="24"/>
+              <w:lang w:eastAsia="de-DE"/>
+            </w:rPr>
+          </w:pPr>
+          <w:hyperlink w:anchor="_Toc518371112" w:history="1">
+            <w:r>
+              <w:rPr>
+                <w:rStyle w:val="Link"/>
+                <w:noProof/>
+                <w:lang w:val="de-CH"/>
+              </w:rPr>
+              <w:t>Analyse &amp; Design</w:t>
+            </w:r>
+            <w:r>
+              <w:rPr>
+                <w:noProof/>
+                <w:webHidden/>
+              </w:rPr>
+              <w:tab/>
+            </w:r>
+            <w:r>
+              <w:rPr>
+                <w:noProof/>
+                <w:webHidden/>
+              </w:rPr>
+              <w:fldChar w:fldCharType="begin"/>
+            </w:r>
+            <w:r>
+              <w:rPr>
+                <w:noProof/>
+                <w:webHidden/>
+              </w:rPr>
+              <w:instrText xml:space="preserve"> PAGEREF _Toc518371112 \h </w:instrText>
+            </w:r>
+            <w:r>
+              <w:rPr>
+                <w:noProof/>
+                <w:webHidden/>
+              </w:rPr>
+            </w:r>
+            <w:r>
+              <w:rPr>
+                <w:noProof/>
+                <w:webHidden/>
+              </w:rPr>
+              <w:fldChar w:fldCharType="separate"/>
+            </w:r>
+            <w:r>
+              <w:rPr>
+                <w:noProof/>
+                <w:webHidden/>
+              </w:rPr>
+              <w:t>5</w:t>
+            </w:r>
+            <w:r>
+              <w:rPr>
+                <w:noProof/>
+                <w:webHidden/>
+              </w:rPr>
+              <w:fldChar w:fldCharType="end"/>
+            </w:r>
+          </w:hyperlink>
+        </w:p>
+        <w:p>
+          <w:pPr>
+            <w:pStyle w:val="Verzeichnis2"/>
+            <w:tabs>
+              <w:tab w:val="right" w:pos="9056"/>
+            </w:tabs>
+            <w:rPr>
+              <w:rFonts w:eastAsiaTheme="minorEastAsia"/>
+              <w:i w:val="0"/>
+              <w:iCs w:val="0"/>
+              <w:noProof/>
+              <w:sz w:val="24"/>
+              <w:szCs w:val="24"/>
+              <w:lang w:eastAsia="de-DE"/>
+            </w:rPr>
+          </w:pPr>
+          <w:hyperlink w:anchor="_Toc518371113" w:history="1">
+            <w:r>
+              <w:rPr>
+                <w:rStyle w:val="Link"/>
+                <w:noProof/>
+                <w:lang w:val="de-CH"/>
+              </w:rPr>
+              <w:t>Architektur</w:t>
+            </w:r>
+            <w:r>
+              <w:rPr>
+                <w:noProof/>
+                <w:webHidden/>
+              </w:rPr>
+              <w:tab/>
+            </w:r>
+            <w:r>
+              <w:rPr>
+                <w:noProof/>
+                <w:webHidden/>
+              </w:rPr>
+              <w:fldChar w:fldCharType="begin"/>
+            </w:r>
+            <w:r>
+              <w:rPr>
+                <w:noProof/>
+                <w:webHidden/>
+              </w:rPr>
+              <w:instrText xml:space="preserve"> PAGEREF _Toc518371113 \h </w:instrText>
+            </w:r>
+            <w:r>
+              <w:rPr>
+                <w:noProof/>
+                <w:webHidden/>
+              </w:rPr>
+            </w:r>
+            <w:r>
+              <w:rPr>
+                <w:noProof/>
+                <w:webHidden/>
+              </w:rPr>
+              <w:fldChar w:fldCharType="separate"/>
+            </w:r>
+            <w:r>
+              <w:rPr>
+                <w:noProof/>
+                <w:webHidden/>
+              </w:rPr>
+              <w:t>5</w:t>
+            </w:r>
+            <w:r>
+              <w:rPr>
+                <w:noProof/>
+                <w:webHidden/>
+              </w:rPr>
+              <w:fldChar w:fldCharType="end"/>
+            </w:r>
+          </w:hyperlink>
+        </w:p>
+        <w:p>
+          <w:pPr>
+            <w:pStyle w:val="Verzeichnis2"/>
+            <w:tabs>
+              <w:tab w:val="right" w:pos="9056"/>
+            </w:tabs>
+            <w:rPr>
+              <w:rFonts w:eastAsiaTheme="minorEastAsia"/>
+              <w:i w:val="0"/>
+              <w:iCs w:val="0"/>
+              <w:noProof/>
+              <w:sz w:val="24"/>
+              <w:szCs w:val="24"/>
+              <w:lang w:eastAsia="de-DE"/>
+            </w:rPr>
+          </w:pPr>
+          <w:hyperlink w:anchor="_Toc518371114" w:history="1">
+            <w:r>
+              <w:rPr>
+                <w:rStyle w:val="Link"/>
+                <w:noProof/>
+                <w:lang w:val="de-CH"/>
+              </w:rPr>
+              <w:t>Klassendiagramm</w:t>
+            </w:r>
+            <w:r>
+              <w:rPr>
+                <w:noProof/>
+                <w:webHidden/>
+              </w:rPr>
+              <w:tab/>
+            </w:r>
+            <w:r>
+              <w:rPr>
+                <w:noProof/>
+                <w:webHidden/>
+              </w:rPr>
+              <w:fldChar w:fldCharType="begin"/>
+            </w:r>
+            <w:r>
+              <w:rPr>
+                <w:noProof/>
+                <w:webHidden/>
+              </w:rPr>
+              <w:instrText xml:space="preserve"> PAGEREF _Toc518371114 \h </w:instrText>
+            </w:r>
+            <w:r>
+              <w:rPr>
+                <w:noProof/>
+                <w:webHidden/>
+              </w:rPr>
+            </w:r>
+            <w:r>
+              <w:rPr>
+                <w:noProof/>
+                <w:webHidden/>
+              </w:rPr>
+              <w:fldChar w:fldCharType="separate"/>
+            </w:r>
+            <w:r>
+              <w:rPr>
+                <w:noProof/>
+                <w:webHidden/>
+              </w:rPr>
+              <w:t>5</w:t>
+            </w:r>
+            <w:r>
+              <w:rPr>
+                <w:noProof/>
+                <w:webHidden/>
+              </w:rPr>
+              <w:fldChar w:fldCharType="end"/>
+            </w:r>
+          </w:hyperlink>
+        </w:p>
+        <w:p>
+          <w:pPr>
+            <w:pStyle w:val="Verzeichnis2"/>
+            <w:tabs>
+              <w:tab w:val="right" w:pos="9056"/>
+            </w:tabs>
+            <w:rPr>
+              <w:rFonts w:eastAsiaTheme="minorEastAsia"/>
+              <w:i w:val="0"/>
+              <w:iCs w:val="0"/>
+              <w:noProof/>
+              <w:sz w:val="24"/>
+              <w:szCs w:val="24"/>
+              <w:lang w:eastAsia="de-DE"/>
+            </w:rPr>
+          </w:pPr>
+          <w:hyperlink w:anchor="_Toc518371115" w:history="1">
+            <w:r>
+              <w:rPr>
+                <w:rStyle w:val="Link"/>
+                <w:noProof/>
+                <w:lang w:val="de-CH"/>
+              </w:rPr>
+              <w:t>ERD</w:t>
+            </w:r>
+            <w:r>
+              <w:rPr>
+                <w:noProof/>
+                <w:webHidden/>
+              </w:rPr>
+              <w:tab/>
+            </w:r>
+            <w:r>
+              <w:rPr>
+                <w:noProof/>
+                <w:webHidden/>
+              </w:rPr>
+              <w:fldChar w:fldCharType="begin"/>
+            </w:r>
+            <w:r>
+              <w:rPr>
+                <w:noProof/>
+                <w:webHidden/>
+              </w:rPr>
+              <w:instrText xml:space="preserve"> PAGEREF _Toc518371115 \h </w:instrText>
+            </w:r>
+            <w:r>
+              <w:rPr>
+                <w:noProof/>
+                <w:webHidden/>
+              </w:rPr>
+            </w:r>
+            <w:r>
+              <w:rPr>
+                <w:noProof/>
+                <w:webHidden/>
+              </w:rPr>
+              <w:fldChar w:fldCharType="separate"/>
+            </w:r>
+            <w:r>
+              <w:rPr>
+                <w:noProof/>
+                <w:webHidden/>
+              </w:rPr>
+              <w:t>6</w:t>
+            </w:r>
+            <w:r>
+              <w:rPr>
+                <w:noProof/>
+                <w:webHidden/>
+              </w:rPr>
+              <w:fldChar w:fldCharType="end"/>
+            </w:r>
+          </w:hyperlink>
+        </w:p>
+        <w:p>
+          <w:pPr>
+            <w:pStyle w:val="Verzeichnis2"/>
+            <w:tabs>
+              <w:tab w:val="right" w:pos="9056"/>
+            </w:tabs>
+            <w:rPr>
+              <w:rFonts w:eastAsiaTheme="minorEastAsia"/>
+              <w:i w:val="0"/>
+              <w:iCs w:val="0"/>
+              <w:noProof/>
+              <w:sz w:val="24"/>
+              <w:szCs w:val="24"/>
+              <w:lang w:eastAsia="de-DE"/>
+            </w:rPr>
+          </w:pPr>
+          <w:hyperlink w:anchor="_Toc518371117" w:history="1">
+            <w:r>
+              <w:rPr>
+                <w:rStyle w:val="Link"/>
+                <w:noProof/>
+                <w:lang w:val="de-CH"/>
+              </w:rPr>
+              <w:t>Userstories</w:t>
+            </w:r>
+            <w:r>
+              <w:rPr>
+                <w:noProof/>
+                <w:webHidden/>
+              </w:rPr>
+              <w:tab/>
+            </w:r>
+            <w:r>
+              <w:rPr>
+                <w:noProof/>
+                <w:webHidden/>
+              </w:rPr>
+              <w:fldChar w:fldCharType="begin"/>
+            </w:r>
+            <w:r>
+              <w:rPr>
+                <w:noProof/>
+                <w:webHidden/>
+              </w:rPr>
+              <w:instrText xml:space="preserve"> PAGEREF _Toc518371117 \h </w:instrText>
+            </w:r>
+            <w:r>
+              <w:rPr>
+                <w:noProof/>
+                <w:webHidden/>
+              </w:rPr>
+            </w:r>
+            <w:r>
+              <w:rPr>
+                <w:noProof/>
+                <w:webHidden/>
+              </w:rPr>
+              <w:fldChar w:fldCharType="separate"/>
+            </w:r>
+            <w:r>
+              <w:rPr>
+                <w:noProof/>
+                <w:webHidden/>
+              </w:rPr>
+              <w:t>7</w:t>
+            </w:r>
+            <w:r>
+              <w:rPr>
+                <w:noProof/>
+                <w:webHidden/>
+              </w:rPr>
+              <w:fldChar w:fldCharType="end"/>
+            </w:r>
+          </w:hyperlink>
+        </w:p>
+        <w:p>
+          <w:pPr>
+            <w:pStyle w:val="Verzeichnis2"/>
+            <w:tabs>
+              <w:tab w:val="right" w:pos="9056"/>
+            </w:tabs>
+            <w:rPr>
+              <w:rFonts w:eastAsiaTheme="minorEastAsia"/>
+              <w:i w:val="0"/>
+              <w:iCs w:val="0"/>
+              <w:noProof/>
+              <w:sz w:val="24"/>
+              <w:szCs w:val="24"/>
+              <w:lang w:eastAsia="de-DE"/>
+            </w:rPr>
+          </w:pPr>
+          <w:hyperlink w:anchor="_Toc518371118" w:history="1">
+            <w:r>
+              <w:rPr>
+                <w:rStyle w:val="Link"/>
+                <w:noProof/>
+                <w:lang w:val="de-CH"/>
+              </w:rPr>
+              <w:t>Hinweise zum Code</w:t>
+            </w:r>
+            <w:r>
+              <w:rPr>
+                <w:noProof/>
+                <w:webHidden/>
+              </w:rPr>
+              <w:tab/>
+            </w:r>
+            <w:r>
+              <w:rPr>
+                <w:noProof/>
+                <w:webHidden/>
+              </w:rPr>
+              <w:fldChar w:fldCharType="begin"/>
+            </w:r>
+            <w:r>
+              <w:rPr>
+                <w:noProof/>
+                <w:webHidden/>
+              </w:rPr>
+              <w:instrText xml:space="preserve"> PAGEREF _Toc518371118 \h </w:instrText>
+            </w:r>
+            <w:r>
+              <w:rPr>
+                <w:noProof/>
+                <w:webHidden/>
+              </w:rPr>
+            </w:r>
+            <w:r>
+              <w:rPr>
+                <w:noProof/>
+                <w:webHidden/>
+              </w:rPr>
+              <w:fldChar w:fldCharType="separate"/>
+            </w:r>
+            <w:r>
+              <w:rPr>
+                <w:noProof/>
+                <w:webHidden/>
+              </w:rPr>
+              <w:t>7</w:t>
+            </w:r>
+            <w:r>
+              <w:rPr>
+                <w:noProof/>
+                <w:webHidden/>
+              </w:rPr>
+              <w:fldChar w:fldCharType="end"/>
+            </w:r>
+          </w:hyperlink>
+        </w:p>
+        <w:p>
+          <w:pPr>
+            <w:pStyle w:val="Verzeichnis1"/>
+            <w:tabs>
+              <w:tab w:val="right" w:pos="9056"/>
+            </w:tabs>
+            <w:rPr>
+              <w:rFonts w:eastAsiaTheme="minorEastAsia"/>
+              <w:b w:val="0"/>
+              <w:bCs w:val="0"/>
+              <w:noProof/>
+              <w:sz w:val="24"/>
+              <w:szCs w:val="24"/>
+              <w:lang w:eastAsia="de-DE"/>
+            </w:rPr>
+          </w:pPr>
+          <w:hyperlink w:anchor="_Toc518371119" w:history="1">
+            <w:r>
+              <w:rPr>
+                <w:rStyle w:val="Link"/>
+                <w:noProof/>
+                <w:lang w:val="de-CH"/>
+              </w:rPr>
+              <w:t>Testing</w:t>
+            </w:r>
+            <w:r>
+              <w:rPr>
+                <w:noProof/>
+                <w:webHidden/>
+              </w:rPr>
+              <w:tab/>
+            </w:r>
+            <w:r>
+              <w:rPr>
+                <w:noProof/>
+                <w:webHidden/>
+              </w:rPr>
+              <w:fldChar w:fldCharType="begin"/>
+            </w:r>
+            <w:r>
+              <w:rPr>
+                <w:noProof/>
+                <w:webHidden/>
+              </w:rPr>
+              <w:instrText xml:space="preserve"> PAGEREF _Toc518371119 \h </w:instrText>
+            </w:r>
+            <w:r>
+              <w:rPr>
+                <w:noProof/>
+                <w:webHidden/>
+              </w:rPr>
+            </w:r>
+            <w:r>
+              <w:rPr>
+                <w:noProof/>
+                <w:webHidden/>
+              </w:rPr>
+              <w:fldChar w:fldCharType="separate"/>
+            </w:r>
+            <w:r>
+              <w:rPr>
+                <w:noProof/>
+                <w:webHidden/>
+              </w:rPr>
+              <w:t>8</w:t>
+            </w:r>
+            <w:r>
+              <w:rPr>
+                <w:noProof/>
+                <w:webHidden/>
+              </w:rPr>
+              <w:fldChar w:fldCharType="end"/>
+            </w:r>
+          </w:hyperlink>
+        </w:p>
+        <w:p>
+          <w:pPr>
+            <w:pStyle w:val="Verzeichnis2"/>
+            <w:tabs>
+              <w:tab w:val="right" w:pos="9056"/>
+            </w:tabs>
+            <w:rPr>
+              <w:rFonts w:eastAsiaTheme="minorEastAsia"/>
+              <w:i w:val="0"/>
+              <w:iCs w:val="0"/>
+              <w:noProof/>
+              <w:sz w:val="24"/>
+              <w:szCs w:val="24"/>
+              <w:lang w:eastAsia="de-DE"/>
+            </w:rPr>
+          </w:pPr>
+          <w:hyperlink w:anchor="_Toc518371120" w:history="1">
+            <w:r>
+              <w:rPr>
+                <w:rStyle w:val="Link"/>
+                <w:noProof/>
+                <w:lang w:val="de-CH"/>
+              </w:rPr>
+              <w:t>Testfälle</w:t>
+            </w:r>
+            <w:r>
+              <w:rPr>
+                <w:noProof/>
+                <w:webHidden/>
+              </w:rPr>
+              <w:tab/>
+            </w:r>
+            <w:r>
+              <w:rPr>
+                <w:noProof/>
+                <w:webHidden/>
+              </w:rPr>
+              <w:fldChar w:fldCharType="begin"/>
+            </w:r>
+            <w:r>
+              <w:rPr>
+                <w:noProof/>
+                <w:webHidden/>
+              </w:rPr>
+              <w:instrText xml:space="preserve"> PAGEREF _Toc518371120 \h </w:instrText>
+            </w:r>
+            <w:r>
+              <w:rPr>
+                <w:noProof/>
+                <w:webHidden/>
+              </w:rPr>
+            </w:r>
+            <w:r>
+              <w:rPr>
+                <w:noProof/>
+                <w:webHidden/>
+              </w:rPr>
+              <w:fldChar w:fldCharType="separate"/>
+            </w:r>
+            <w:r>
+              <w:rPr>
+                <w:noProof/>
+                <w:webHidden/>
+              </w:rPr>
+              <w:t>8</w:t>
+            </w:r>
+            <w:r>
+              <w:rPr>
+                <w:noProof/>
+                <w:webHidden/>
+              </w:rPr>
+              <w:fldChar w:fldCharType="end"/>
+            </w:r>
+          </w:hyperlink>
+        </w:p>
+        <w:p>
+          <w:pPr>
+            <w:pStyle w:val="Verzeichnis2"/>
+            <w:tabs>
+              <w:tab w:val="right" w:pos="9056"/>
+            </w:tabs>
+            <w:rPr>
+              <w:rFonts w:eastAsiaTheme="minorEastAsia"/>
+              <w:i w:val="0"/>
+              <w:iCs w:val="0"/>
+              <w:noProof/>
+              <w:sz w:val="24"/>
+              <w:szCs w:val="24"/>
+              <w:lang w:eastAsia="de-DE"/>
+            </w:rPr>
+          </w:pPr>
+          <w:hyperlink w:anchor="_Toc518371121" w:history="1">
+            <w:r>
+              <w:rPr>
+                <w:rStyle w:val="Link"/>
+                <w:noProof/>
+                <w:lang w:val="de-CH"/>
+              </w:rPr>
+              <w:t>Testprotokoll</w:t>
+            </w:r>
+            <w:r>
+              <w:rPr>
+                <w:noProof/>
+                <w:webHidden/>
+              </w:rPr>
+              <w:tab/>
+            </w:r>
+            <w:r>
+              <w:rPr>
+                <w:noProof/>
+                <w:webHidden/>
+              </w:rPr>
+              <w:fldChar w:fldCharType="begin"/>
+            </w:r>
+            <w:r>
+              <w:rPr>
+                <w:noProof/>
+                <w:webHidden/>
+              </w:rPr>
+              <w:instrText xml:space="preserve"> PAGEREF _Toc518371121 \h </w:instrText>
+            </w:r>
+            <w:r>
+              <w:rPr>
+                <w:noProof/>
+                <w:webHidden/>
+              </w:rPr>
+            </w:r>
+            <w:r>
+              <w:rPr>
+                <w:noProof/>
+                <w:webHidden/>
+              </w:rPr>
+              <w:fldChar w:fldCharType="separate"/>
+            </w:r>
+            <w:r>
+              <w:rPr>
+                <w:noProof/>
+                <w:webHidden/>
+              </w:rPr>
+              <w:t>11</w:t>
+            </w:r>
+            <w:r>
+              <w:rPr>
+                <w:noProof/>
+                <w:webHidden/>
+              </w:rPr>
+              <w:fldChar w:fldCharType="end"/>
+            </w:r>
+          </w:hyperlink>
+        </w:p>
+        <w:p>
+          <w:pPr>
+            <w:pStyle w:val="Verzeichnis1"/>
+            <w:tabs>
+              <w:tab w:val="right" w:pos="9056"/>
+            </w:tabs>
+            <w:rPr>
+              <w:rFonts w:eastAsiaTheme="minorEastAsia"/>
+              <w:b w:val="0"/>
+              <w:bCs w:val="0"/>
+              <w:noProof/>
+              <w:sz w:val="24"/>
+              <w:szCs w:val="24"/>
+              <w:lang w:eastAsia="de-DE"/>
+            </w:rPr>
+          </w:pPr>
+          <w:hyperlink w:anchor="_Toc518371122" w:history="1">
+            <w:r>
+              <w:rPr>
+                <w:rStyle w:val="Link"/>
+                <w:noProof/>
+              </w:rPr>
+              <w:t>Bestätigung der Eigenleistung aller Teammitglieder</w:t>
+            </w:r>
+            <w:r>
+              <w:rPr>
+                <w:noProof/>
+                <w:webHidden/>
+              </w:rPr>
+              <w:tab/>
+            </w:r>
+            <w:r>
+              <w:rPr>
+                <w:noProof/>
+                <w:webHidden/>
+              </w:rPr>
+              <w:fldChar w:fldCharType="begin"/>
+            </w:r>
+            <w:r>
+              <w:rPr>
+                <w:noProof/>
+                <w:webHidden/>
+              </w:rPr>
+              <w:instrText xml:space="preserve"> PAGEREF _Toc518371122 \h </w:instrText>
+            </w:r>
+            <w:r>
+              <w:rPr>
+                <w:noProof/>
+                <w:webHidden/>
+              </w:rPr>
+            </w:r>
+            <w:r>
+              <w:rPr>
+                <w:noProof/>
+                <w:webHidden/>
+              </w:rPr>
+              <w:fldChar w:fldCharType="separate"/>
+            </w:r>
+            <w:r>
+              <w:rPr>
+                <w:noProof/>
+                <w:webHidden/>
+              </w:rPr>
+              <w:t>12</w:t>
+            </w:r>
+            <w:r>
+              <w:rPr>
+                <w:noProof/>
+                <w:webHidden/>
+              </w:rPr>
+              <w:fldChar w:fldCharType="end"/>
+            </w:r>
+          </w:hyperlink>
+        </w:p>
+        <w:p>
+          <w:r>
+            <w:rPr>
+              <w:b/>
+              <w:bCs/>
+              <w:noProof/>
+            </w:rPr>
+            <w:fldChar w:fldCharType="end"/>
+          </w:r>
+        </w:p>
+      </w:sdtContent>
+    </w:sdt>
     <w:p>
       <w:pPr>
         <w:rPr>
@@ -63,12 +1120,16 @@
           <w:lang w:val="de-CH"/>
         </w:rPr>
       </w:pPr>
+      <w:bookmarkStart w:id="2" w:name="_Toc518371028"/>
+      <w:bookmarkStart w:id="3" w:name="_Toc518371111"/>
       <w:r>
         <w:rPr>
           <w:lang w:val="de-CH"/>
         </w:rPr>
         <w:t>Organisation</w:t>
       </w:r>
+      <w:bookmarkEnd w:id="2"/>
+      <w:bookmarkEnd w:id="3"/>
     </w:p>
     <w:p>
       <w:pPr>
@@ -254,7 +1315,7 @@
           <w:lang w:val="de-CH"/>
         </w:rPr>
       </w:pPr>
-      <w:hyperlink r:id="rId8" w:history="1">
+      <w:hyperlink r:id="rId9" w:history="1">
         <w:r>
           <w:rPr>
             <w:rStyle w:val="Link"/>
@@ -290,12 +1351,16 @@
           <w:lang w:val="de-CH"/>
         </w:rPr>
       </w:pPr>
+      <w:bookmarkStart w:id="4" w:name="_Toc518371029"/>
+      <w:bookmarkStart w:id="5" w:name="_Toc518371112"/>
       <w:r>
         <w:rPr>
           <w:lang w:val="de-CH"/>
         </w:rPr>
         <w:t>Analyse &amp; Design</w:t>
       </w:r>
+      <w:bookmarkEnd w:id="4"/>
+      <w:bookmarkEnd w:id="5"/>
     </w:p>
     <w:p>
       <w:pPr>
@@ -311,12 +1376,16 @@
           <w:lang w:val="de-CH"/>
         </w:rPr>
       </w:pPr>
+      <w:bookmarkStart w:id="6" w:name="_Toc518371030"/>
+      <w:bookmarkStart w:id="7" w:name="_Toc518371113"/>
       <w:r>
         <w:rPr>
           <w:lang w:val="de-CH"/>
         </w:rPr>
         <w:t>Architektur</w:t>
       </w:r>
+      <w:bookmarkEnd w:id="6"/>
+      <w:bookmarkEnd w:id="7"/>
     </w:p>
     <w:p>
       <w:pPr>
@@ -389,7 +1458,7 @@
                     </pic:cNvPicPr>
                   </pic:nvPicPr>
                   <pic:blipFill>
-                    <a:blip r:embed="rId9">
+                    <a:blip r:embed="rId10">
                       <a:extLst>
                         <a:ext uri="{28A0092B-C50C-407E-A947-70E740481C1C}">
                           <a14:useLocalDpi xmlns:a14="http://schemas.microsoft.com/office/drawing/2010/main" val="0"/>
@@ -529,54 +1598,101 @@
           <w:lang w:val="de-CH"/>
         </w:rPr>
       </w:pPr>
+      <w:bookmarkStart w:id="8" w:name="_Toc518371031"/>
+      <w:bookmarkStart w:id="9" w:name="_Toc518371114"/>
       <w:r>
         <w:rPr>
           <w:lang w:val="de-CH"/>
         </w:rPr>
         <w:t>Klassendiagramm</w:t>
       </w:r>
-    </w:p>
-    <w:p>
-      <w:pPr>
-        <w:rPr>
-          <w:lang w:val="de-CH"/>
-        </w:rPr>
-      </w:pPr>
-      <w:r>
-        <w:rPr>
-          <w:highlight w:val="yellow"/>
-          <w:lang w:val="de-CH"/>
-        </w:rPr>
-        <w:t>//</w:t>
-      </w:r>
-      <w:r>
-        <w:rPr>
-          <w:highlight w:val="yellow"/>
-          <w:lang w:val="de-CH"/>
-        </w:rPr>
-        <w:t xml:space="preserve"> </w:t>
-      </w:r>
-      <w:r>
-        <w:rPr>
-          <w:highlight w:val="yellow"/>
-          <w:lang w:val="de-CH"/>
-        </w:rPr>
-        <w:t>TODO</w:t>
-      </w:r>
-    </w:p>
-    <w:p>
-      <w:pPr>
-        <w:rPr>
-          <w:lang w:val="de-CH"/>
-        </w:rPr>
-      </w:pPr>
-    </w:p>
-    <w:p>
-      <w:pPr>
-        <w:rPr>
-          <w:lang w:val="de-CH"/>
-        </w:rPr>
-      </w:pPr>
+      <w:bookmarkEnd w:id="8"/>
+      <w:bookmarkEnd w:id="9"/>
+    </w:p>
+    <w:p>
+      <w:pPr>
+        <w:rPr>
+          <w:lang w:val="de-CH"/>
+        </w:rPr>
+      </w:pPr>
+    </w:p>
+    <w:p>
+      <w:pPr>
+        <w:rPr>
+          <w:lang w:val="de-CH"/>
+        </w:rPr>
+      </w:pPr>
+      <w:r>
+        <w:rPr>
+          <w:noProof/>
+          <w:lang w:eastAsia="de-DE"/>
+        </w:rPr>
+        <w:drawing>
+          <wp:inline distT="0" distB="0" distL="0" distR="0" wp14:anchorId="1353BFE1" wp14:editId="0EF4E7D8">
+            <wp:extent cx="5751195" cy="967105"/>
+            <wp:effectExtent l="0" t="0" r="0" b="0"/>
+            <wp:docPr id="3" name="Bild 3" descr="../../../Desktop/class_diagram.png"/>
+            <wp:cNvGraphicFramePr>
+              <a:graphicFrameLocks xmlns:a="http://schemas.openxmlformats.org/drawingml/2006/main" noChangeAspect="1"/>
+            </wp:cNvGraphicFramePr>
+            <a:graphic xmlns:a="http://schemas.openxmlformats.org/drawingml/2006/main">
+              <a:graphicData uri="http://schemas.openxmlformats.org/drawingml/2006/picture">
+                <pic:pic xmlns:pic="http://schemas.openxmlformats.org/drawingml/2006/picture">
+                  <pic:nvPicPr>
+                    <pic:cNvPr id="0" name="Picture 2" descr="../../../Desktop/class_diagram.png"/>
+                    <pic:cNvPicPr>
+                      <a:picLocks noChangeAspect="1" noChangeArrowheads="1"/>
+                    </pic:cNvPicPr>
+                  </pic:nvPicPr>
+                  <pic:blipFill>
+                    <a:blip r:embed="rId11">
+                      <a:extLst>
+                        <a:ext uri="{28A0092B-C50C-407E-A947-70E740481C1C}">
+                          <a14:useLocalDpi xmlns:a14="http://schemas.microsoft.com/office/drawing/2010/main" val="0"/>
+                        </a:ext>
+                      </a:extLst>
+                    </a:blip>
+                    <a:srcRect/>
+                    <a:stretch>
+                      <a:fillRect/>
+                    </a:stretch>
+                  </pic:blipFill>
+                  <pic:spPr bwMode="auto">
+                    <a:xfrm>
+                      <a:off x="0" y="0"/>
+                      <a:ext cx="5751195" cy="967105"/>
+                    </a:xfrm>
+                    <a:prstGeom prst="rect">
+                      <a:avLst/>
+                    </a:prstGeom>
+                    <a:noFill/>
+                    <a:ln>
+                      <a:noFill/>
+                    </a:ln>
+                  </pic:spPr>
+                </pic:pic>
+              </a:graphicData>
+            </a:graphic>
+          </wp:inline>
+        </w:drawing>
+      </w:r>
+    </w:p>
+    <w:p>
+      <w:pPr>
+        <w:rPr>
+          <w:rFonts w:asciiTheme="majorHAnsi" w:eastAsiaTheme="majorEastAsia" w:hAnsiTheme="majorHAnsi" w:cstheme="majorBidi"/>
+          <w:color w:val="2F5496" w:themeColor="accent1" w:themeShade="BF"/>
+          <w:sz w:val="26"/>
+          <w:szCs w:val="26"/>
+          <w:lang w:val="de-CH"/>
+        </w:rPr>
+      </w:pPr>
+      <w:r>
+        <w:rPr>
+          <w:lang w:val="de-CH"/>
+        </w:rPr>
+        <w:br w:type="page"/>
+      </w:r>
     </w:p>
     <w:p>
       <w:pPr>
@@ -585,70 +1701,146 @@
           <w:lang w:val="de-CH"/>
         </w:rPr>
       </w:pPr>
-      <w:r>
-        <w:rPr>
-          <w:lang w:val="de-CH"/>
-        </w:rPr>
-        <w:t>ERD</w:t>
-      </w:r>
-    </w:p>
-    <w:p>
-      <w:pPr>
-        <w:rPr>
-          <w:lang w:val="de-CH"/>
-        </w:rPr>
-      </w:pPr>
-      <w:r>
-        <w:rPr>
-          <w:highlight w:val="yellow"/>
-          <w:lang w:val="de-CH"/>
-        </w:rPr>
-        <w:t>//</w:t>
-      </w:r>
-      <w:r>
-        <w:rPr>
-          <w:highlight w:val="yellow"/>
-          <w:lang w:val="de-CH"/>
-        </w:rPr>
-        <w:t>TODO</w:t>
-      </w:r>
-      <w:r>
-        <w:rPr>
-          <w:lang w:val="de-CH"/>
-        </w:rPr>
-        <w:t xml:space="preserve"> </w:t>
-      </w:r>
+      <w:bookmarkStart w:id="10" w:name="_Toc518371032"/>
+      <w:bookmarkStart w:id="11" w:name="_Toc518371115"/>
+      <w:r>
+        <w:rPr>
+          <w:lang w:val="de-CH"/>
+        </w:rPr>
+        <w:t>ER</w:t>
+      </w:r>
+      <w:bookmarkStart w:id="12" w:name="_Toc518371033"/>
+      <w:bookmarkEnd w:id="10"/>
+      <w:r>
+        <w:rPr>
+          <w:lang w:val="de-CH"/>
+        </w:rPr>
+        <w:t>D</w:t>
+      </w:r>
+      <w:bookmarkEnd w:id="11"/>
+    </w:p>
+    <w:p>
+      <w:pPr>
+        <w:pStyle w:val="berschrift2"/>
+        <w:rPr>
+          <w:lang w:val="de-CH"/>
+        </w:rPr>
+      </w:pPr>
+    </w:p>
+    <w:bookmarkEnd w:id="12"/>
+    <w:p>
+      <w:pPr>
+        <w:pStyle w:val="berschrift2"/>
+        <w:rPr>
+          <w:lang w:val="de-CH"/>
+        </w:rPr>
+      </w:pPr>
+    </w:p>
+    <w:p>
+      <w:pPr>
+        <w:rPr>
+          <w:rFonts w:asciiTheme="majorHAnsi" w:eastAsiaTheme="majorEastAsia" w:hAnsiTheme="majorHAnsi" w:cstheme="majorBidi"/>
+          <w:color w:val="2F5496" w:themeColor="accent1" w:themeShade="BF"/>
+          <w:sz w:val="26"/>
+          <w:szCs w:val="26"/>
+          <w:lang w:val="de-CH"/>
+        </w:rPr>
+      </w:pPr>
+      <w:bookmarkStart w:id="13" w:name="_Toc518371116"/>
+      <w:r>
+        <w:rPr>
+          <w:noProof/>
+          <w:lang w:eastAsia="de-DE"/>
+        </w:rPr>
+        <w:drawing>
+          <wp:anchor distT="0" distB="0" distL="114300" distR="114300" simplePos="0" relativeHeight="251659264" behindDoc="1" locked="0" layoutInCell="1" allowOverlap="1" wp14:anchorId="2BE58FC3" wp14:editId="488F531E">
+            <wp:simplePos x="0" y="0"/>
+            <wp:positionH relativeFrom="column">
+              <wp:posOffset>65957</wp:posOffset>
+            </wp:positionH>
+            <wp:positionV relativeFrom="paragraph">
+              <wp:posOffset>74461</wp:posOffset>
+            </wp:positionV>
+            <wp:extent cx="5752800" cy="6307200"/>
+            <wp:effectExtent l="0" t="0" r="0" b="0"/>
+            <wp:wrapNone/>
+            <wp:docPr id="2" name="Bild 2" descr="../../../Desktop/schema.png"/>
+            <wp:cNvGraphicFramePr>
+              <a:graphicFrameLocks xmlns:a="http://schemas.openxmlformats.org/drawingml/2006/main" noChangeAspect="1"/>
+            </wp:cNvGraphicFramePr>
+            <a:graphic xmlns:a="http://schemas.openxmlformats.org/drawingml/2006/main">
+              <a:graphicData uri="http://schemas.openxmlformats.org/drawingml/2006/picture">
+                <pic:pic xmlns:pic="http://schemas.openxmlformats.org/drawingml/2006/picture">
+                  <pic:nvPicPr>
+                    <pic:cNvPr id="0" name="Picture 1" descr="../../../Desktop/schema.png"/>
+                    <pic:cNvPicPr>
+                      <a:picLocks noChangeAspect="1" noChangeArrowheads="1"/>
+                    </pic:cNvPicPr>
+                  </pic:nvPicPr>
+                  <pic:blipFill>
+                    <a:blip r:embed="rId12">
+                      <a:extLst>
+                        <a:ext uri="{28A0092B-C50C-407E-A947-70E740481C1C}">
+                          <a14:useLocalDpi xmlns:a14="http://schemas.microsoft.com/office/drawing/2010/main" val="0"/>
+                        </a:ext>
+                      </a:extLst>
+                    </a:blip>
+                    <a:srcRect/>
+                    <a:stretch>
+                      <a:fillRect/>
+                    </a:stretch>
+                  </pic:blipFill>
+                  <pic:spPr bwMode="auto">
+                    <a:xfrm>
+                      <a:off x="0" y="0"/>
+                      <a:ext cx="5752800" cy="6307200"/>
+                    </a:xfrm>
+                    <a:prstGeom prst="rect">
+                      <a:avLst/>
+                    </a:prstGeom>
+                    <a:noFill/>
+                    <a:ln>
+                      <a:noFill/>
+                    </a:ln>
+                  </pic:spPr>
+                </pic:pic>
+              </a:graphicData>
+            </a:graphic>
+            <wp14:sizeRelH relativeFrom="margin">
+              <wp14:pctWidth>0</wp14:pctWidth>
+            </wp14:sizeRelH>
+            <wp14:sizeRelV relativeFrom="margin">
+              <wp14:pctHeight>0</wp14:pctHeight>
+            </wp14:sizeRelV>
+          </wp:anchor>
+        </w:drawing>
+      </w:r>
+      <w:bookmarkEnd w:id="13"/>
+      <w:r>
+        <w:rPr>
+          <w:lang w:val="de-CH"/>
+        </w:rPr>
+        <w:br w:type="page"/>
+      </w:r>
+    </w:p>
+    <w:p>
+      <w:pPr>
+        <w:pStyle w:val="berschrift2"/>
+        <w:rPr>
+          <w:lang w:val="de-CH"/>
+        </w:rPr>
+      </w:pPr>
+      <w:bookmarkStart w:id="14" w:name="_Toc518371034"/>
+      <w:bookmarkStart w:id="15" w:name="_Toc518371117"/>
       <w:proofErr w:type="spellStart"/>
       <w:r>
         <w:rPr>
           <w:lang w:val="de-CH"/>
         </w:rPr>
-        <w:t>Benji</w:t>
-      </w:r>
-      <w:proofErr w:type="spellEnd"/>
-    </w:p>
-    <w:p>
-      <w:pPr>
-        <w:pStyle w:val="berschrift2"/>
-        <w:rPr>
-          <w:lang w:val="de-CH"/>
-        </w:rPr>
-      </w:pPr>
-    </w:p>
-    <w:p>
-      <w:pPr>
-        <w:pStyle w:val="berschrift2"/>
-        <w:rPr>
-          <w:lang w:val="de-CH"/>
-        </w:rPr>
-      </w:pPr>
-      <w:proofErr w:type="spellStart"/>
-      <w:r>
-        <w:rPr>
-          <w:lang w:val="de-CH"/>
-        </w:rPr>
         <w:t>Userstories</w:t>
       </w:r>
+      <w:bookmarkEnd w:id="14"/>
+      <w:bookmarkEnd w:id="15"/>
       <w:proofErr w:type="spellEnd"/>
     </w:p>
     <w:p>
@@ -867,76 +2059,62 @@
           <w:lang w:val="de-CH"/>
         </w:rPr>
       </w:pPr>
+      <w:bookmarkStart w:id="16" w:name="_Toc518371035"/>
+      <w:bookmarkStart w:id="17" w:name="_Toc518371118"/>
       <w:r>
         <w:rPr>
           <w:lang w:val="de-CH"/>
         </w:rPr>
         <w:t>Hinweise zum Code</w:t>
       </w:r>
-    </w:p>
-    <w:p>
-      <w:pPr>
-        <w:rPr>
-          <w:lang w:val="de-CH"/>
-        </w:rPr>
-      </w:pPr>
-    </w:p>
-    <w:p>
-      <w:pPr>
-        <w:rPr>
-          <w:lang w:val="de-CH"/>
-        </w:rPr>
-      </w:pPr>
-      <w:r>
-        <w:rPr>
-          <w:highlight w:val="yellow"/>
-          <w:lang w:val="de-CH"/>
-        </w:rPr>
-        <w:t>//</w:t>
-      </w:r>
-      <w:r>
-        <w:rPr>
-          <w:highlight w:val="yellow"/>
-          <w:lang w:val="de-CH"/>
-        </w:rPr>
-        <w:t>TODO</w:t>
-      </w:r>
-      <w:r>
-        <w:rPr>
-          <w:lang w:val="de-CH"/>
-        </w:rPr>
-        <w:t xml:space="preserve"> </w:t>
-      </w:r>
+      <w:bookmarkEnd w:id="16"/>
+      <w:bookmarkEnd w:id="17"/>
+    </w:p>
+    <w:p>
+      <w:pPr>
+        <w:rPr>
+          <w:lang w:val="de-CH"/>
+        </w:rPr>
+      </w:pPr>
+    </w:p>
+    <w:p>
+      <w:pPr>
+        <w:rPr>
+          <w:lang w:val="de-CH"/>
+        </w:rPr>
+      </w:pPr>
+      <w:r>
+        <w:rPr>
+          <w:lang w:val="de-CH"/>
+        </w:rPr>
+        <w:t>Wir haben die komplette Architektur auf Grund der unnötigen Komplexität erneuert. Die Datenbank wird aufgrund das noch keine Daten vorhanden sind, noch jedes Mal beim Starten gelöscht und mit Testdaten gefüllt.</w:t>
+      </w:r>
+      <w:r>
+        <w:rPr>
+          <w:lang w:val="de-CH"/>
+        </w:rPr>
+        <w:br w:type="page"/>
+      </w:r>
+    </w:p>
+    <w:p>
+      <w:pPr>
+        <w:pStyle w:val="berschrift1"/>
+        <w:rPr>
+          <w:lang w:val="de-CH"/>
+        </w:rPr>
+      </w:pPr>
+      <w:bookmarkStart w:id="18" w:name="_Toc518371036"/>
+      <w:bookmarkStart w:id="19" w:name="_Toc518371119"/>
       <w:proofErr w:type="spellStart"/>
       <w:r>
         <w:rPr>
           <w:lang w:val="de-CH"/>
         </w:rPr>
-        <w:t>Benji</w:t>
-      </w:r>
+        <w:t>Testing</w:t>
+      </w:r>
+      <w:bookmarkEnd w:id="18"/>
+      <w:bookmarkEnd w:id="19"/>
       <w:proofErr w:type="spellEnd"/>
-      <w:r>
-        <w:rPr>
-          <w:lang w:val="de-CH"/>
-        </w:rPr>
-        <w:br w:type="page"/>
-      </w:r>
-    </w:p>
-    <w:p>
-      <w:pPr>
-        <w:pStyle w:val="berschrift1"/>
-        <w:rPr>
-          <w:lang w:val="de-CH"/>
-        </w:rPr>
-      </w:pPr>
-      <w:proofErr w:type="spellStart"/>
-      <w:r>
-        <w:rPr>
-          <w:lang w:val="de-CH"/>
-        </w:rPr>
-        <w:t>Testing</w:t>
-      </w:r>
-      <w:proofErr w:type="spellEnd"/>
     </w:p>
     <w:p>
       <w:pPr>
@@ -952,12 +2130,16 @@
           <w:lang w:val="de-CH"/>
         </w:rPr>
       </w:pPr>
+      <w:bookmarkStart w:id="20" w:name="_Toc518371037"/>
+      <w:bookmarkStart w:id="21" w:name="_Toc518371120"/>
       <w:r>
         <w:rPr>
           <w:lang w:val="de-CH"/>
         </w:rPr>
         <w:t>Testfälle</w:t>
       </w:r>
+      <w:bookmarkEnd w:id="20"/>
+      <w:bookmarkEnd w:id="21"/>
     </w:p>
     <w:p>
       <w:pPr>
@@ -1481,29 +2663,6 @@
     <w:p>
       <w:pPr>
         <w:rPr>
-          <w:lang w:val="de-CH"/>
-        </w:rPr>
-      </w:pPr>
-    </w:p>
-    <w:p>
-      <w:pPr>
-        <w:rPr>
-          <w:lang w:val="de-CH"/>
-        </w:rPr>
-      </w:pPr>
-      <w:bookmarkStart w:id="0" w:name="_GoBack"/>
-      <w:bookmarkEnd w:id="0"/>
-    </w:p>
-    <w:p>
-      <w:pPr>
-        <w:rPr>
-          <w:lang w:val="de-CH"/>
-        </w:rPr>
-      </w:pPr>
-    </w:p>
-    <w:p>
-      <w:pPr>
-        <w:rPr>
           <w:b/>
           <w:lang w:val="de-CH"/>
         </w:rPr>
@@ -1778,6 +2937,26 @@
     <w:p>
       <w:pPr>
         <w:rPr>
+          <w:lang w:val="de-CH"/>
+        </w:rPr>
+      </w:pPr>
+      <w:r>
+        <w:rPr>
+          <w:lang w:val="de-CH"/>
+        </w:rPr>
+        <w:br w:type="page"/>
+      </w:r>
+    </w:p>
+    <w:p>
+      <w:pPr>
+        <w:rPr>
+          <w:lang w:val="de-CH"/>
+        </w:rPr>
+      </w:pPr>
+    </w:p>
+    <w:p>
+      <w:pPr>
+        <w:rPr>
           <w:b/>
           <w:lang w:val="de-CH"/>
         </w:rPr>
@@ -2351,20 +3530,6 @@
     <w:p>
       <w:pPr>
         <w:rPr>
-          <w:lang w:val="de-CH"/>
-        </w:rPr>
-      </w:pPr>
-    </w:p>
-    <w:p>
-      <w:pPr>
-        <w:rPr>
-          <w:lang w:val="de-CH"/>
-        </w:rPr>
-      </w:pPr>
-    </w:p>
-    <w:p>
-      <w:pPr>
-        <w:rPr>
           <w:b/>
           <w:lang w:val="de-CH"/>
         </w:rPr>
@@ -2646,20 +3811,6 @@
     <w:p>
       <w:pPr>
         <w:rPr>
-          <w:lang w:val="de-CH"/>
-        </w:rPr>
-      </w:pPr>
-    </w:p>
-    <w:p>
-      <w:pPr>
-        <w:rPr>
-          <w:lang w:val="de-CH"/>
-        </w:rPr>
-      </w:pPr>
-    </w:p>
-    <w:p>
-      <w:pPr>
-        <w:rPr>
           <w:b/>
           <w:lang w:val="de-CH"/>
         </w:rPr>
@@ -3240,7 +4391,11 @@
         </w:rPr>
       </w:pPr>
     </w:p>
-    <w:p/>
+    <w:p>
+      <w:r>
+        <w:br w:type="page"/>
+      </w:r>
+    </w:p>
     <w:p>
       <w:pPr>
         <w:pStyle w:val="berschrift2"/>
@@ -3248,12 +4403,16 @@
           <w:lang w:val="de-CH"/>
         </w:rPr>
       </w:pPr>
+      <w:bookmarkStart w:id="22" w:name="_Toc518371038"/>
+      <w:bookmarkStart w:id="23" w:name="_Toc518371121"/>
       <w:r>
         <w:rPr>
           <w:lang w:val="de-CH"/>
         </w:rPr>
         <w:t>Testprotokoll</w:t>
       </w:r>
+      <w:bookmarkEnd w:id="22"/>
+      <w:bookmarkEnd w:id="23"/>
     </w:p>
     <w:p/>
     <w:tbl>
@@ -3275,8 +4434,8 @@
         <w:gridCol w:w="1810"/>
         <w:gridCol w:w="1809"/>
         <w:gridCol w:w="1809"/>
-        <w:gridCol w:w="915"/>
-        <w:gridCol w:w="2686"/>
+        <w:gridCol w:w="844"/>
+        <w:gridCol w:w="2757"/>
       </w:tblGrid>
       <w:tr>
         <w:tc>
@@ -3344,7 +4503,7 @@
         </w:tc>
         <w:tc>
           <w:tcPr>
-            <w:tcW w:w="915" w:type="dxa"/>
+            <w:tcW w:w="844" w:type="dxa"/>
             <w:shd w:val="clear" w:color="auto" w:fill="auto"/>
             <w:tcMar>
               <w:top w:w="100" w:type="dxa"/>
@@ -3370,7 +4529,7 @@
         </w:tc>
         <w:tc>
           <w:tcPr>
-            <w:tcW w:w="2686" w:type="dxa"/>
+            <w:tcW w:w="2757" w:type="dxa"/>
             <w:shd w:val="clear" w:color="auto" w:fill="auto"/>
             <w:tcMar>
               <w:top w:w="100" w:type="dxa"/>
@@ -3384,7 +4543,7 @@
               <w:widowControl w:val="0"/>
             </w:pPr>
             <w:r>
-              <w:t>Benjamin Raison</w:t>
+              <w:t>Jonas Gredig</w:t>
             </w:r>
           </w:p>
         </w:tc>
@@ -3414,6 +4573,47 @@
               </w:rPr>
               <w:t>Version</w:t>
             </w:r>
+            <w:r>
+              <w:rPr>
+                <w:b/>
+              </w:rPr>
+              <w:br/>
+            </w:r>
+            <w:r>
+              <w:rPr>
+                <w:b/>
+              </w:rPr>
+              <w:br/>
+              <w:t xml:space="preserve">Commit </w:t>
+            </w:r>
+            <w:proofErr w:type="spellStart"/>
+            <w:r>
+              <w:rPr>
+                <w:b/>
+              </w:rPr>
+              <w:t>hash</w:t>
+            </w:r>
+            <w:proofErr w:type="spellEnd"/>
+            <w:r>
+              <w:rPr>
+                <w:b/>
+              </w:rPr>
+              <w:t xml:space="preserve"> </w:t>
+            </w:r>
+            <w:proofErr w:type="spellStart"/>
+            <w:r>
+              <w:rPr>
+                <w:b/>
+              </w:rPr>
+              <w:t>Github</w:t>
+            </w:r>
+            <w:proofErr w:type="spellEnd"/>
+            <w:r>
+              <w:rPr>
+                <w:b/>
+              </w:rPr>
+              <w:t>:</w:t>
+            </w:r>
           </w:p>
         </w:tc>
         <w:tc>
@@ -3429,11 +4629,38 @@
           </w:tcPr>
           <w:p>
             <w:pPr>
+              <w:pStyle w:val="HTMLVorformatiert"/>
+              <w:shd w:val="clear" w:color="auto" w:fill="FFFFFF"/>
+              <w:rPr>
+                <w:rFonts w:ascii="Consolas" w:hAnsi="Consolas"/>
+                <w:color w:val="24292E"/>
+                <w:sz w:val="18"/>
+                <w:szCs w:val="18"/>
+              </w:rPr>
+            </w:pPr>
+            <w:r>
+              <w:t>1.0</w:t>
+            </w:r>
+            <w:r>
+              <w:br/>
+            </w:r>
+            <w:r>
+              <w:br/>
+            </w:r>
+            <w:r>
+              <w:rPr>
+                <w:rFonts w:ascii="Consolas" w:hAnsi="Consolas"/>
+                <w:color w:val="24292E"/>
+                <w:sz w:val="18"/>
+                <w:szCs w:val="18"/>
+              </w:rPr>
+              <w:t>4ae22695a08ee8bb0554feeea0cb395d25c5a93a</w:t>
+            </w:r>
+          </w:p>
+          <w:p>
+            <w:pPr>
               <w:widowControl w:val="0"/>
             </w:pPr>
-            <w:r>
-              <w:t>1.0</w:t>
-            </w:r>
           </w:p>
         </w:tc>
         <w:tc>
@@ -3455,7 +4682,7 @@
         </w:tc>
         <w:tc>
           <w:tcPr>
-            <w:tcW w:w="915" w:type="dxa"/>
+            <w:tcW w:w="844" w:type="dxa"/>
             <w:shd w:val="clear" w:color="auto" w:fill="auto"/>
             <w:tcMar>
               <w:top w:w="100" w:type="dxa"/>
@@ -3481,7 +4708,7 @@
         </w:tc>
         <w:tc>
           <w:tcPr>
-            <w:tcW w:w="2686" w:type="dxa"/>
+            <w:tcW w:w="2757" w:type="dxa"/>
             <w:shd w:val="clear" w:color="auto" w:fill="auto"/>
             <w:tcMar>
               <w:top w:w="100" w:type="dxa"/>
@@ -3495,8 +4722,19 @@
               <w:widowControl w:val="0"/>
             </w:pPr>
             <w:r>
-              <w:t>02.07.18</w:t>
-            </w:r>
+              <w:t>03</w:t>
+            </w:r>
+            <w:r>
+              <w:t>.07.18</w:t>
+            </w:r>
+            <w:r>
+              <w:t xml:space="preserve"> 03:18 Uhr </w:t>
+            </w:r>
+            <w:proofErr w:type="spellStart"/>
+            <w:r>
+              <w:t>Morgends</w:t>
+            </w:r>
+            <w:proofErr w:type="spellEnd"/>
           </w:p>
         </w:tc>
       </w:tr>
@@ -3561,7 +4799,7 @@
         </w:tc>
         <w:tc>
           <w:tcPr>
-            <w:tcW w:w="915" w:type="dxa"/>
+            <w:tcW w:w="844" w:type="dxa"/>
             <w:shd w:val="clear" w:color="auto" w:fill="auto"/>
             <w:tcMar>
               <w:top w:w="100" w:type="dxa"/>
@@ -3587,7 +4825,7 @@
         </w:tc>
         <w:tc>
           <w:tcPr>
-            <w:tcW w:w="2686" w:type="dxa"/>
+            <w:tcW w:w="2757" w:type="dxa"/>
             <w:shd w:val="clear" w:color="auto" w:fill="auto"/>
             <w:tcMar>
               <w:top w:w="100" w:type="dxa"/>
@@ -3659,7 +4897,7 @@
         </w:tc>
         <w:tc>
           <w:tcPr>
-            <w:tcW w:w="915" w:type="dxa"/>
+            <w:tcW w:w="844" w:type="dxa"/>
             <w:shd w:val="clear" w:color="auto" w:fill="auto"/>
             <w:tcMar>
               <w:top w:w="100" w:type="dxa"/>
@@ -3672,14 +4910,11 @@
             <w:pPr>
               <w:widowControl w:val="0"/>
             </w:pPr>
-            <w:r>
-              <w:t>H || N</w:t>
-            </w:r>
-          </w:p>
-        </w:tc>
-        <w:tc>
-          <w:tcPr>
-            <w:tcW w:w="2686" w:type="dxa"/>
+          </w:p>
+        </w:tc>
+        <w:tc>
+          <w:tcPr>
+            <w:tcW w:w="2757" w:type="dxa"/>
             <w:shd w:val="clear" w:color="auto" w:fill="auto"/>
             <w:tcMar>
               <w:top w:w="100" w:type="dxa"/>
@@ -3714,6 +4949,9 @@
             <w:pPr>
               <w:widowControl w:val="0"/>
             </w:pPr>
+            <w:r>
+              <w:t>1</w:t>
+            </w:r>
           </w:p>
         </w:tc>
         <w:tc>
@@ -3731,6 +4969,9 @@
             <w:pPr>
               <w:widowControl w:val="0"/>
             </w:pPr>
+            <w:r>
+              <w:t>Die Tabelle ändert sic</w:t>
+            </w:r>
           </w:p>
         </w:tc>
         <w:tc>
@@ -3752,7 +4993,7 @@
         </w:tc>
         <w:tc>
           <w:tcPr>
-            <w:tcW w:w="915" w:type="dxa"/>
+            <w:tcW w:w="844" w:type="dxa"/>
             <w:shd w:val="clear" w:color="auto" w:fill="auto"/>
             <w:tcMar>
               <w:top w:w="100" w:type="dxa"/>
@@ -3765,11 +5006,14 @@
             <w:pPr>
               <w:widowControl w:val="0"/>
             </w:pPr>
-          </w:p>
-        </w:tc>
-        <w:tc>
-          <w:tcPr>
-            <w:tcW w:w="2686" w:type="dxa"/>
+            <w:r>
+              <w:t>ok</w:t>
+            </w:r>
+          </w:p>
+        </w:tc>
+        <w:tc>
+          <w:tcPr>
+            <w:tcW w:w="2757" w:type="dxa"/>
             <w:shd w:val="clear" w:color="auto" w:fill="auto"/>
             <w:tcMar>
               <w:top w:w="100" w:type="dxa"/>
@@ -3804,6 +5048,9 @@
             <w:pPr>
               <w:widowControl w:val="0"/>
             </w:pPr>
+            <w:r>
+              <w:t>2</w:t>
+            </w:r>
           </w:p>
         </w:tc>
         <w:tc>
@@ -3821,6 +5068,9 @@
             <w:pPr>
               <w:widowControl w:val="0"/>
             </w:pPr>
+            <w:r>
+              <w:t>Testdaten werden angezeigt</w:t>
+            </w:r>
           </w:p>
         </w:tc>
         <w:tc>
@@ -3842,7 +5092,7 @@
         </w:tc>
         <w:tc>
           <w:tcPr>
-            <w:tcW w:w="915" w:type="dxa"/>
+            <w:tcW w:w="844" w:type="dxa"/>
             <w:shd w:val="clear" w:color="auto" w:fill="auto"/>
             <w:tcMar>
               <w:top w:w="100" w:type="dxa"/>
@@ -3855,11 +5105,14 @@
             <w:pPr>
               <w:widowControl w:val="0"/>
             </w:pPr>
-          </w:p>
-        </w:tc>
-        <w:tc>
-          <w:tcPr>
-            <w:tcW w:w="2686" w:type="dxa"/>
+            <w:r>
+              <w:t>ok</w:t>
+            </w:r>
+          </w:p>
+        </w:tc>
+        <w:tc>
+          <w:tcPr>
+            <w:tcW w:w="2757" w:type="dxa"/>
             <w:shd w:val="clear" w:color="auto" w:fill="auto"/>
             <w:tcMar>
               <w:top w:w="100" w:type="dxa"/>
@@ -3894,6 +5147,9 @@
             <w:pPr>
               <w:widowControl w:val="0"/>
             </w:pPr>
+            <w:r>
+              <w:t>3</w:t>
+            </w:r>
           </w:p>
         </w:tc>
         <w:tc>
@@ -3911,6 +5167,9 @@
             <w:pPr>
               <w:widowControl w:val="0"/>
             </w:pPr>
+            <w:r>
+              <w:t>Die Spalten sind sortierbar</w:t>
+            </w:r>
           </w:p>
         </w:tc>
         <w:tc>
@@ -3932,7 +5191,7 @@
         </w:tc>
         <w:tc>
           <w:tcPr>
-            <w:tcW w:w="915" w:type="dxa"/>
+            <w:tcW w:w="844" w:type="dxa"/>
             <w:shd w:val="clear" w:color="auto" w:fill="auto"/>
             <w:tcMar>
               <w:top w:w="100" w:type="dxa"/>
@@ -3945,11 +5204,14 @@
             <w:pPr>
               <w:widowControl w:val="0"/>
             </w:pPr>
-          </w:p>
-        </w:tc>
-        <w:tc>
-          <w:tcPr>
-            <w:tcW w:w="2686" w:type="dxa"/>
+            <w:r>
+              <w:t>ok</w:t>
+            </w:r>
+          </w:p>
+        </w:tc>
+        <w:tc>
+          <w:tcPr>
+            <w:tcW w:w="2757" w:type="dxa"/>
             <w:shd w:val="clear" w:color="auto" w:fill="auto"/>
             <w:tcMar>
               <w:top w:w="100" w:type="dxa"/>
@@ -3984,6 +5246,9 @@
             <w:pPr>
               <w:widowControl w:val="0"/>
             </w:pPr>
+            <w:r>
+              <w:t>4</w:t>
+            </w:r>
           </w:p>
         </w:tc>
         <w:tc>
@@ -4001,6 +5266,9 @@
             <w:pPr>
               <w:widowControl w:val="0"/>
             </w:pPr>
+            <w:r>
+              <w:t>Details werden angezeigt</w:t>
+            </w:r>
           </w:p>
         </w:tc>
         <w:tc>
@@ -4022,7 +5290,7 @@
         </w:tc>
         <w:tc>
           <w:tcPr>
-            <w:tcW w:w="915" w:type="dxa"/>
+            <w:tcW w:w="844" w:type="dxa"/>
             <w:shd w:val="clear" w:color="auto" w:fill="auto"/>
             <w:tcMar>
               <w:top w:w="100" w:type="dxa"/>
@@ -4035,11 +5303,14 @@
             <w:pPr>
               <w:widowControl w:val="0"/>
             </w:pPr>
-          </w:p>
-        </w:tc>
-        <w:tc>
-          <w:tcPr>
-            <w:tcW w:w="2686" w:type="dxa"/>
+            <w:r>
+              <w:t>ok</w:t>
+            </w:r>
+          </w:p>
+        </w:tc>
+        <w:tc>
+          <w:tcPr>
+            <w:tcW w:w="2757" w:type="dxa"/>
             <w:shd w:val="clear" w:color="auto" w:fill="auto"/>
             <w:tcMar>
               <w:top w:w="100" w:type="dxa"/>
@@ -4055,21 +5326,404 @@
           </w:p>
         </w:tc>
       </w:tr>
+      <w:tr>
+        <w:trPr>
+          <w:trHeight w:val="751"/>
+        </w:trPr>
+        <w:tc>
+          <w:tcPr>
+            <w:tcW w:w="1810" w:type="dxa"/>
+            <w:shd w:val="clear" w:color="auto" w:fill="auto"/>
+            <w:tcMar>
+              <w:top w:w="100" w:type="dxa"/>
+              <w:left w:w="100" w:type="dxa"/>
+              <w:bottom w:w="100" w:type="dxa"/>
+              <w:right w:w="100" w:type="dxa"/>
+            </w:tcMar>
+          </w:tcPr>
+          <w:p>
+            <w:pPr>
+              <w:widowControl w:val="0"/>
+            </w:pPr>
+            <w:r>
+              <w:t>5</w:t>
+            </w:r>
+          </w:p>
+        </w:tc>
+        <w:tc>
+          <w:tcPr>
+            <w:tcW w:w="1809" w:type="dxa"/>
+            <w:shd w:val="clear" w:color="auto" w:fill="auto"/>
+            <w:tcMar>
+              <w:top w:w="100" w:type="dxa"/>
+              <w:left w:w="100" w:type="dxa"/>
+              <w:bottom w:w="100" w:type="dxa"/>
+              <w:right w:w="100" w:type="dxa"/>
+            </w:tcMar>
+          </w:tcPr>
+          <w:p>
+            <w:pPr>
+              <w:widowControl w:val="0"/>
+            </w:pPr>
+            <w:r>
+              <w:t>Splitten funktioniert</w:t>
+            </w:r>
+          </w:p>
+        </w:tc>
+        <w:tc>
+          <w:tcPr>
+            <w:tcW w:w="1809" w:type="dxa"/>
+            <w:shd w:val="clear" w:color="auto" w:fill="auto"/>
+            <w:tcMar>
+              <w:top w:w="100" w:type="dxa"/>
+              <w:left w:w="100" w:type="dxa"/>
+              <w:bottom w:w="100" w:type="dxa"/>
+              <w:right w:w="100" w:type="dxa"/>
+            </w:tcMar>
+          </w:tcPr>
+          <w:p>
+            <w:pPr>
+              <w:widowControl w:val="0"/>
+            </w:pPr>
+          </w:p>
+        </w:tc>
+        <w:tc>
+          <w:tcPr>
+            <w:tcW w:w="844" w:type="dxa"/>
+            <w:shd w:val="clear" w:color="auto" w:fill="auto"/>
+            <w:tcMar>
+              <w:top w:w="100" w:type="dxa"/>
+              <w:left w:w="100" w:type="dxa"/>
+              <w:bottom w:w="100" w:type="dxa"/>
+              <w:right w:w="100" w:type="dxa"/>
+            </w:tcMar>
+          </w:tcPr>
+          <w:p>
+            <w:pPr>
+              <w:widowControl w:val="0"/>
+            </w:pPr>
+            <w:r>
+              <w:t>ok</w:t>
+            </w:r>
+          </w:p>
+        </w:tc>
+        <w:tc>
+          <w:tcPr>
+            <w:tcW w:w="2757" w:type="dxa"/>
+            <w:shd w:val="clear" w:color="auto" w:fill="auto"/>
+            <w:tcMar>
+              <w:top w:w="100" w:type="dxa"/>
+              <w:left w:w="100" w:type="dxa"/>
+              <w:bottom w:w="100" w:type="dxa"/>
+              <w:right w:w="100" w:type="dxa"/>
+            </w:tcMar>
+          </w:tcPr>
+          <w:p>
+            <w:pPr>
+              <w:widowControl w:val="0"/>
+            </w:pPr>
+          </w:p>
+        </w:tc>
+      </w:tr>
+      <w:tr>
+        <w:trPr>
+          <w:trHeight w:val="420"/>
+        </w:trPr>
+        <w:tc>
+          <w:tcPr>
+            <w:tcW w:w="1810" w:type="dxa"/>
+            <w:shd w:val="clear" w:color="auto" w:fill="auto"/>
+            <w:tcMar>
+              <w:top w:w="100" w:type="dxa"/>
+              <w:left w:w="100" w:type="dxa"/>
+              <w:bottom w:w="100" w:type="dxa"/>
+              <w:right w:w="100" w:type="dxa"/>
+            </w:tcMar>
+          </w:tcPr>
+          <w:p>
+            <w:pPr>
+              <w:widowControl w:val="0"/>
+            </w:pPr>
+            <w:r>
+              <w:t>6</w:t>
+            </w:r>
+          </w:p>
+        </w:tc>
+        <w:tc>
+          <w:tcPr>
+            <w:tcW w:w="1809" w:type="dxa"/>
+            <w:shd w:val="clear" w:color="auto" w:fill="auto"/>
+            <w:tcMar>
+              <w:top w:w="100" w:type="dxa"/>
+              <w:left w:w="100" w:type="dxa"/>
+              <w:bottom w:w="100" w:type="dxa"/>
+              <w:right w:w="100" w:type="dxa"/>
+            </w:tcMar>
+          </w:tcPr>
+          <w:p>
+            <w:pPr>
+              <w:widowControl w:val="0"/>
+            </w:pPr>
+            <w:r>
+              <w:t>Button ist ausgeblendet</w:t>
+            </w:r>
+          </w:p>
+        </w:tc>
+        <w:tc>
+          <w:tcPr>
+            <w:tcW w:w="1809" w:type="dxa"/>
+            <w:shd w:val="clear" w:color="auto" w:fill="auto"/>
+            <w:tcMar>
+              <w:top w:w="100" w:type="dxa"/>
+              <w:left w:w="100" w:type="dxa"/>
+              <w:bottom w:w="100" w:type="dxa"/>
+              <w:right w:w="100" w:type="dxa"/>
+            </w:tcMar>
+          </w:tcPr>
+          <w:p>
+            <w:pPr>
+              <w:widowControl w:val="0"/>
+            </w:pPr>
+          </w:p>
+        </w:tc>
+        <w:tc>
+          <w:tcPr>
+            <w:tcW w:w="844" w:type="dxa"/>
+            <w:shd w:val="clear" w:color="auto" w:fill="auto"/>
+            <w:tcMar>
+              <w:top w:w="100" w:type="dxa"/>
+              <w:left w:w="100" w:type="dxa"/>
+              <w:bottom w:w="100" w:type="dxa"/>
+              <w:right w:w="100" w:type="dxa"/>
+            </w:tcMar>
+          </w:tcPr>
+          <w:p>
+            <w:pPr>
+              <w:widowControl w:val="0"/>
+            </w:pPr>
+            <w:r>
+              <w:t>ok</w:t>
+            </w:r>
+          </w:p>
+        </w:tc>
+        <w:tc>
+          <w:tcPr>
+            <w:tcW w:w="2757" w:type="dxa"/>
+            <w:shd w:val="clear" w:color="auto" w:fill="auto"/>
+            <w:tcMar>
+              <w:top w:w="100" w:type="dxa"/>
+              <w:left w:w="100" w:type="dxa"/>
+              <w:bottom w:w="100" w:type="dxa"/>
+              <w:right w:w="100" w:type="dxa"/>
+            </w:tcMar>
+          </w:tcPr>
+          <w:p>
+            <w:pPr>
+              <w:widowControl w:val="0"/>
+            </w:pPr>
+          </w:p>
+        </w:tc>
+      </w:tr>
+      <w:tr>
+        <w:trPr>
+          <w:trHeight w:val="420"/>
+        </w:trPr>
+        <w:tc>
+          <w:tcPr>
+            <w:tcW w:w="1810" w:type="dxa"/>
+            <w:shd w:val="clear" w:color="auto" w:fill="auto"/>
+            <w:tcMar>
+              <w:top w:w="100" w:type="dxa"/>
+              <w:left w:w="100" w:type="dxa"/>
+              <w:bottom w:w="100" w:type="dxa"/>
+              <w:right w:w="100" w:type="dxa"/>
+            </w:tcMar>
+          </w:tcPr>
+          <w:p>
+            <w:pPr>
+              <w:widowControl w:val="0"/>
+            </w:pPr>
+            <w:r>
+              <w:t>7</w:t>
+            </w:r>
+          </w:p>
+        </w:tc>
+        <w:tc>
+          <w:tcPr>
+            <w:tcW w:w="1809" w:type="dxa"/>
+            <w:shd w:val="clear" w:color="auto" w:fill="auto"/>
+            <w:tcMar>
+              <w:top w:w="100" w:type="dxa"/>
+              <w:left w:w="100" w:type="dxa"/>
+              <w:bottom w:w="100" w:type="dxa"/>
+              <w:right w:w="100" w:type="dxa"/>
+            </w:tcMar>
+          </w:tcPr>
+          <w:p>
+            <w:pPr>
+              <w:widowControl w:val="0"/>
+            </w:pPr>
+            <w:r>
+              <w:t>Daten wurden gespeichert</w:t>
+            </w:r>
+          </w:p>
+        </w:tc>
+        <w:tc>
+          <w:tcPr>
+            <w:tcW w:w="1809" w:type="dxa"/>
+            <w:shd w:val="clear" w:color="auto" w:fill="auto"/>
+            <w:tcMar>
+              <w:top w:w="100" w:type="dxa"/>
+              <w:left w:w="100" w:type="dxa"/>
+              <w:bottom w:w="100" w:type="dxa"/>
+              <w:right w:w="100" w:type="dxa"/>
+            </w:tcMar>
+          </w:tcPr>
+          <w:p>
+            <w:pPr>
+              <w:widowControl w:val="0"/>
+            </w:pPr>
+          </w:p>
+        </w:tc>
+        <w:tc>
+          <w:tcPr>
+            <w:tcW w:w="844" w:type="dxa"/>
+            <w:shd w:val="clear" w:color="auto" w:fill="auto"/>
+            <w:tcMar>
+              <w:top w:w="100" w:type="dxa"/>
+              <w:left w:w="100" w:type="dxa"/>
+              <w:bottom w:w="100" w:type="dxa"/>
+              <w:right w:w="100" w:type="dxa"/>
+            </w:tcMar>
+          </w:tcPr>
+          <w:p>
+            <w:pPr>
+              <w:widowControl w:val="0"/>
+            </w:pPr>
+            <w:r>
+              <w:t>ok</w:t>
+            </w:r>
+          </w:p>
+        </w:tc>
+        <w:tc>
+          <w:tcPr>
+            <w:tcW w:w="2757" w:type="dxa"/>
+            <w:shd w:val="clear" w:color="auto" w:fill="auto"/>
+            <w:tcMar>
+              <w:top w:w="100" w:type="dxa"/>
+              <w:left w:w="100" w:type="dxa"/>
+              <w:bottom w:w="100" w:type="dxa"/>
+              <w:right w:w="100" w:type="dxa"/>
+            </w:tcMar>
+          </w:tcPr>
+          <w:p>
+            <w:pPr>
+              <w:widowControl w:val="0"/>
+            </w:pPr>
+          </w:p>
+        </w:tc>
+      </w:tr>
+      <w:tr>
+        <w:trPr>
+          <w:trHeight w:val="420"/>
+        </w:trPr>
+        <w:tc>
+          <w:tcPr>
+            <w:tcW w:w="1810" w:type="dxa"/>
+            <w:shd w:val="clear" w:color="auto" w:fill="auto"/>
+            <w:tcMar>
+              <w:top w:w="100" w:type="dxa"/>
+              <w:left w:w="100" w:type="dxa"/>
+              <w:bottom w:w="100" w:type="dxa"/>
+              <w:right w:w="100" w:type="dxa"/>
+            </w:tcMar>
+          </w:tcPr>
+          <w:p>
+            <w:pPr>
+              <w:widowControl w:val="0"/>
+            </w:pPr>
+            <w:r>
+              <w:t>8</w:t>
+            </w:r>
+          </w:p>
+        </w:tc>
+        <w:tc>
+          <w:tcPr>
+            <w:tcW w:w="1809" w:type="dxa"/>
+            <w:shd w:val="clear" w:color="auto" w:fill="auto"/>
+            <w:tcMar>
+              <w:top w:w="100" w:type="dxa"/>
+              <w:left w:w="100" w:type="dxa"/>
+              <w:bottom w:w="100" w:type="dxa"/>
+              <w:right w:w="100" w:type="dxa"/>
+            </w:tcMar>
+          </w:tcPr>
+          <w:p>
+            <w:pPr>
+              <w:widowControl w:val="0"/>
+            </w:pPr>
+            <w:r>
+              <w:t>Daten wurden gespeichert</w:t>
+            </w:r>
+          </w:p>
+        </w:tc>
+        <w:tc>
+          <w:tcPr>
+            <w:tcW w:w="1809" w:type="dxa"/>
+            <w:shd w:val="clear" w:color="auto" w:fill="auto"/>
+            <w:tcMar>
+              <w:top w:w="100" w:type="dxa"/>
+              <w:left w:w="100" w:type="dxa"/>
+              <w:bottom w:w="100" w:type="dxa"/>
+              <w:right w:w="100" w:type="dxa"/>
+            </w:tcMar>
+          </w:tcPr>
+          <w:p>
+            <w:pPr>
+              <w:widowControl w:val="0"/>
+            </w:pPr>
+          </w:p>
+        </w:tc>
+        <w:tc>
+          <w:tcPr>
+            <w:tcW w:w="844" w:type="dxa"/>
+            <w:shd w:val="clear" w:color="auto" w:fill="auto"/>
+            <w:tcMar>
+              <w:top w:w="100" w:type="dxa"/>
+              <w:left w:w="100" w:type="dxa"/>
+              <w:bottom w:w="100" w:type="dxa"/>
+              <w:right w:w="100" w:type="dxa"/>
+            </w:tcMar>
+          </w:tcPr>
+          <w:p>
+            <w:pPr>
+              <w:widowControl w:val="0"/>
+            </w:pPr>
+            <w:r>
+              <w:t>ok</w:t>
+            </w:r>
+          </w:p>
+        </w:tc>
+        <w:tc>
+          <w:tcPr>
+            <w:tcW w:w="2757" w:type="dxa"/>
+            <w:shd w:val="clear" w:color="auto" w:fill="auto"/>
+            <w:tcMar>
+              <w:top w:w="100" w:type="dxa"/>
+              <w:left w:w="100" w:type="dxa"/>
+              <w:bottom w:w="100" w:type="dxa"/>
+              <w:right w:w="100" w:type="dxa"/>
+            </w:tcMar>
+          </w:tcPr>
+          <w:p>
+            <w:pPr>
+              <w:widowControl w:val="0"/>
+            </w:pPr>
+          </w:p>
+        </w:tc>
+      </w:tr>
     </w:tbl>
     <w:p/>
-    <w:p>
-      <w:pPr>
-        <w:rPr>
-          <w:b/>
-        </w:rPr>
-      </w:pPr>
-      <w:r>
-        <w:rPr>
-          <w:b/>
-        </w:rPr>
-        <w:t>Fazit: Das Programm muss unbedingt nochmals überarbeitet werden und darf so nicht in die Produktion!</w:t>
-      </w:r>
-    </w:p>
     <w:p>
       <w:pPr>
         <w:rPr>
@@ -4082,6 +5736,29 @@
       </w:pPr>
       <w:r>
         <w:rPr>
+          <w:b/>
+        </w:rPr>
+        <w:t>Fazit: D</w:t>
+      </w:r>
+      <w:r>
+        <w:rPr>
+          <w:b/>
+        </w:rPr>
+        <w:t>as Programm hat die Tests bestanden!</w:t>
+      </w:r>
+    </w:p>
+    <w:p>
+      <w:pPr>
+        <w:rPr>
+          <w:rFonts w:asciiTheme="majorHAnsi" w:eastAsiaTheme="majorEastAsia" w:hAnsiTheme="majorHAnsi" w:cstheme="majorBidi"/>
+          <w:color w:val="2F5496" w:themeColor="accent1" w:themeShade="BF"/>
+          <w:sz w:val="32"/>
+          <w:szCs w:val="32"/>
+          <w:lang w:val="de-CH"/>
+        </w:rPr>
+      </w:pPr>
+      <w:r>
+        <w:rPr>
           <w:lang w:val="de-CH"/>
         </w:rPr>
         <w:br w:type="page"/>
@@ -4091,9 +5768,26 @@
       <w:pPr>
         <w:pStyle w:val="berschrift1"/>
       </w:pPr>
+      <w:bookmarkStart w:id="24" w:name="_Toc518371039"/>
+      <w:bookmarkStart w:id="25" w:name="_Toc518371122"/>
       <w:r>
         <w:t>Bestätigung der Eigenleistung aller Teammitglieder</w:t>
       </w:r>
+      <w:bookmarkEnd w:id="24"/>
+      <w:bookmarkEnd w:id="25"/>
+    </w:p>
+    <w:p/>
+    <w:p>
+      <w:r>
+        <w:t>Hiermit bestätigen wir, dass das Projekt unsere eigene Leistung ist.</w:t>
+      </w:r>
+    </w:p>
+    <w:p/>
+    <w:p/>
+    <w:p/>
+    <w:p>
+      <w:bookmarkStart w:id="26" w:name="_GoBack"/>
+      <w:bookmarkEnd w:id="26"/>
     </w:p>
     <w:p/>
     <w:p/>
@@ -4105,12 +5799,6 @@
     <w:p/>
     <w:p/>
     <w:p/>
-    <w:p/>
-    <w:p/>
-    <w:p/>
-    <w:p/>
-    <w:p/>
-    <w:p/>
     <w:p>
       <w:r>
         <w:t>Benjamin Raison</w:t>
@@ -4132,22 +5820,6 @@
         <w:br/>
       </w:r>
     </w:p>
-    <w:p/>
-    <w:p>
-      <w:r>
-        <w:t>___________________</w:t>
-      </w:r>
-      <w:r>
-        <w:tab/>
-      </w:r>
-      <w:r>
-        <w:tab/>
-      </w:r>
-      <w:r>
-        <w:tab/>
-        <w:t>____________________</w:t>
-      </w:r>
-    </w:p>
     <w:p>
       <w:pPr>
         <w:rPr>
@@ -4183,12 +5855,12 @@
       </w:pPr>
     </w:p>
     <w:sectPr>
-      <w:headerReference w:type="even" r:id="rId10"/>
-      <w:headerReference w:type="default" r:id="rId11"/>
-      <w:footerReference w:type="even" r:id="rId12"/>
-      <w:footerReference w:type="default" r:id="rId13"/>
-      <w:headerReference w:type="first" r:id="rId14"/>
-      <w:footerReference w:type="first" r:id="rId15"/>
+      <w:headerReference w:type="even" r:id="rId13"/>
+      <w:headerReference w:type="default" r:id="rId14"/>
+      <w:footerReference w:type="even" r:id="rId15"/>
+      <w:footerReference w:type="default" r:id="rId16"/>
+      <w:headerReference w:type="first" r:id="rId17"/>
+      <w:footerReference w:type="first" r:id="rId18"/>
       <w:pgSz w:w="11900" w:h="16840"/>
       <w:pgMar w:top="1417" w:right="1417" w:bottom="1134" w:left="1417" w:header="708" w:footer="708" w:gutter="0"/>
       <w:cols w:space="708"/>
@@ -5738,6 +7410,230 @@
       <w:color w:val="1F3763" w:themeColor="accent1" w:themeShade="7F"/>
     </w:rPr>
   </w:style>
+  <w:style w:type="paragraph" w:styleId="HTMLVorformatiert">
+    <w:name w:val="HTML Preformatted"/>
+    <w:basedOn w:val="Standard"/>
+    <w:link w:val="HTMLVorformatiertZchn"/>
+    <w:uiPriority w:val="99"/>
+    <w:semiHidden/>
+    <w:unhideWhenUsed/>
+    <w:rsid w:val="009D15D9"/>
+    <w:pPr>
+      <w:tabs>
+        <w:tab w:val="left" w:pos="916"/>
+        <w:tab w:val="left" w:pos="1832"/>
+        <w:tab w:val="left" w:pos="2748"/>
+        <w:tab w:val="left" w:pos="3664"/>
+        <w:tab w:val="left" w:pos="4580"/>
+        <w:tab w:val="left" w:pos="5496"/>
+        <w:tab w:val="left" w:pos="6412"/>
+        <w:tab w:val="left" w:pos="7328"/>
+        <w:tab w:val="left" w:pos="8244"/>
+        <w:tab w:val="left" w:pos="9160"/>
+        <w:tab w:val="left" w:pos="10076"/>
+        <w:tab w:val="left" w:pos="10992"/>
+        <w:tab w:val="left" w:pos="11908"/>
+        <w:tab w:val="left" w:pos="12824"/>
+        <w:tab w:val="left" w:pos="13740"/>
+        <w:tab w:val="left" w:pos="14656"/>
+      </w:tabs>
+    </w:pPr>
+    <w:rPr>
+      <w:rFonts w:ascii="Courier New" w:hAnsi="Courier New" w:cs="Courier New"/>
+      <w:sz w:val="20"/>
+      <w:szCs w:val="20"/>
+      <w:lang w:eastAsia="de-DE"/>
+    </w:rPr>
+  </w:style>
+  <w:style w:type="character" w:customStyle="1" w:styleId="HTMLVorformatiertZchn">
+    <w:name w:val="HTML Vorformatiert Zchn"/>
+    <w:basedOn w:val="Absatz-Standardschriftart"/>
+    <w:link w:val="HTMLVorformatiert"/>
+    <w:uiPriority w:val="99"/>
+    <w:semiHidden/>
+    <w:rsid w:val="009D15D9"/>
+    <w:rPr>
+      <w:rFonts w:ascii="Courier New" w:hAnsi="Courier New" w:cs="Courier New"/>
+      <w:sz w:val="20"/>
+      <w:szCs w:val="20"/>
+      <w:lang w:eastAsia="de-DE"/>
+    </w:rPr>
+  </w:style>
+  <w:style w:type="paragraph" w:styleId="Inhaltsverzeichnisberschrift">
+    <w:name w:val="TOC Heading"/>
+    <w:basedOn w:val="berschrift1"/>
+    <w:next w:val="Standard"/>
+    <w:uiPriority w:val="39"/>
+    <w:unhideWhenUsed/>
+    <w:qFormat/>
+    <w:rsid w:val="00FA5973"/>
+    <w:pPr>
+      <w:spacing w:before="480" w:line="276" w:lineRule="auto"/>
+      <w:outlineLvl w:val="9"/>
+    </w:pPr>
+    <w:rPr>
+      <w:b/>
+      <w:bCs/>
+      <w:sz w:val="28"/>
+      <w:szCs w:val="28"/>
+      <w:lang w:eastAsia="de-DE"/>
+    </w:rPr>
+  </w:style>
+  <w:style w:type="paragraph" w:styleId="Verzeichnis1">
+    <w:name w:val="toc 1"/>
+    <w:basedOn w:val="Standard"/>
+    <w:next w:val="Standard"/>
+    <w:autoRedefine/>
+    <w:uiPriority w:val="39"/>
+    <w:unhideWhenUsed/>
+    <w:rsid w:val="00FA5973"/>
+    <w:pPr>
+      <w:spacing w:before="120"/>
+    </w:pPr>
+    <w:rPr>
+      <w:b/>
+      <w:bCs/>
+      <w:sz w:val="22"/>
+      <w:szCs w:val="22"/>
+    </w:rPr>
+  </w:style>
+  <w:style w:type="paragraph" w:styleId="Verzeichnis2">
+    <w:name w:val="toc 2"/>
+    <w:basedOn w:val="Standard"/>
+    <w:next w:val="Standard"/>
+    <w:autoRedefine/>
+    <w:uiPriority w:val="39"/>
+    <w:unhideWhenUsed/>
+    <w:rsid w:val="00FA5973"/>
+    <w:pPr>
+      <w:ind w:left="240"/>
+    </w:pPr>
+    <w:rPr>
+      <w:i/>
+      <w:iCs/>
+      <w:sz w:val="22"/>
+      <w:szCs w:val="22"/>
+    </w:rPr>
+  </w:style>
+  <w:style w:type="paragraph" w:styleId="Verzeichnis3">
+    <w:name w:val="toc 3"/>
+    <w:basedOn w:val="Standard"/>
+    <w:next w:val="Standard"/>
+    <w:autoRedefine/>
+    <w:uiPriority w:val="39"/>
+    <w:semiHidden/>
+    <w:unhideWhenUsed/>
+    <w:rsid w:val="00FA5973"/>
+    <w:pPr>
+      <w:ind w:left="480"/>
+    </w:pPr>
+    <w:rPr>
+      <w:sz w:val="22"/>
+      <w:szCs w:val="22"/>
+    </w:rPr>
+  </w:style>
+  <w:style w:type="paragraph" w:styleId="Verzeichnis4">
+    <w:name w:val="toc 4"/>
+    <w:basedOn w:val="Standard"/>
+    <w:next w:val="Standard"/>
+    <w:autoRedefine/>
+    <w:uiPriority w:val="39"/>
+    <w:semiHidden/>
+    <w:unhideWhenUsed/>
+    <w:rsid w:val="00FA5973"/>
+    <w:pPr>
+      <w:ind w:left="720"/>
+    </w:pPr>
+    <w:rPr>
+      <w:sz w:val="20"/>
+      <w:szCs w:val="20"/>
+    </w:rPr>
+  </w:style>
+  <w:style w:type="paragraph" w:styleId="Verzeichnis5">
+    <w:name w:val="toc 5"/>
+    <w:basedOn w:val="Standard"/>
+    <w:next w:val="Standard"/>
+    <w:autoRedefine/>
+    <w:uiPriority w:val="39"/>
+    <w:semiHidden/>
+    <w:unhideWhenUsed/>
+    <w:rsid w:val="00FA5973"/>
+    <w:pPr>
+      <w:ind w:left="960"/>
+    </w:pPr>
+    <w:rPr>
+      <w:sz w:val="20"/>
+      <w:szCs w:val="20"/>
+    </w:rPr>
+  </w:style>
+  <w:style w:type="paragraph" w:styleId="Verzeichnis6">
+    <w:name w:val="toc 6"/>
+    <w:basedOn w:val="Standard"/>
+    <w:next w:val="Standard"/>
+    <w:autoRedefine/>
+    <w:uiPriority w:val="39"/>
+    <w:semiHidden/>
+    <w:unhideWhenUsed/>
+    <w:rsid w:val="00FA5973"/>
+    <w:pPr>
+      <w:ind w:left="1200"/>
+    </w:pPr>
+    <w:rPr>
+      <w:sz w:val="20"/>
+      <w:szCs w:val="20"/>
+    </w:rPr>
+  </w:style>
+  <w:style w:type="paragraph" w:styleId="Verzeichnis7">
+    <w:name w:val="toc 7"/>
+    <w:basedOn w:val="Standard"/>
+    <w:next w:val="Standard"/>
+    <w:autoRedefine/>
+    <w:uiPriority w:val="39"/>
+    <w:semiHidden/>
+    <w:unhideWhenUsed/>
+    <w:rsid w:val="00FA5973"/>
+    <w:pPr>
+      <w:ind w:left="1440"/>
+    </w:pPr>
+    <w:rPr>
+      <w:sz w:val="20"/>
+      <w:szCs w:val="20"/>
+    </w:rPr>
+  </w:style>
+  <w:style w:type="paragraph" w:styleId="Verzeichnis8">
+    <w:name w:val="toc 8"/>
+    <w:basedOn w:val="Standard"/>
+    <w:next w:val="Standard"/>
+    <w:autoRedefine/>
+    <w:uiPriority w:val="39"/>
+    <w:semiHidden/>
+    <w:unhideWhenUsed/>
+    <w:rsid w:val="00FA5973"/>
+    <w:pPr>
+      <w:ind w:left="1680"/>
+    </w:pPr>
+    <w:rPr>
+      <w:sz w:val="20"/>
+      <w:szCs w:val="20"/>
+    </w:rPr>
+  </w:style>
+  <w:style w:type="paragraph" w:styleId="Verzeichnis9">
+    <w:name w:val="toc 9"/>
+    <w:basedOn w:val="Standard"/>
+    <w:next w:val="Standard"/>
+    <w:autoRedefine/>
+    <w:uiPriority w:val="39"/>
+    <w:semiHidden/>
+    <w:unhideWhenUsed/>
+    <w:rsid w:val="00FA5973"/>
+    <w:pPr>
+      <w:ind w:left="1920"/>
+    </w:pPr>
+    <w:rPr>
+      <w:sz w:val="20"/>
+      <w:szCs w:val="20"/>
+    </w:rPr>
+  </w:style>
 </w:styles>
 </file>
 
@@ -5802,37 +7698,6 @@
         </w:p>
       </w:docPartBody>
     </w:docPart>
-    <w:docPart>
-      <w:docPartPr>
-        <w:name w:val="1BD2D878E7C1C54D8CB5388AEA09CEBF"/>
-        <w:category>
-          <w:name w:val="Allgemein"/>
-          <w:gallery w:val="placeholder"/>
-        </w:category>
-        <w:types>
-          <w:type w:val="bbPlcHdr"/>
-        </w:types>
-        <w:behaviors>
-          <w:behavior w:val="content"/>
-        </w:behaviors>
-        <w:guid w:val="{AC69FFB6-88AB-1249-9A9D-EA8B88DAC60E}"/>
-      </w:docPartPr>
-      <w:docPartBody>
-        <w:p>
-          <w:pPr>
-            <w:pStyle w:val="1BD2D878E7C1C54D8CB5388AEA09CEBF"/>
-          </w:pPr>
-          <w:r>
-            <w:rPr>
-              <w:color w:val="44546A" w:themeColor="text2"/>
-              <w:sz w:val="20"/>
-              <w:szCs w:val="20"/>
-            </w:rPr>
-            <w:t>[Dokumenttitel]</w:t>
-          </w:r>
-        </w:p>
-      </w:docPartBody>
-    </w:docPart>
   </w:docParts>
 </w:glossaryDocument>
 </file>
@@ -5881,6 +7746,13 @@
     <w:pitch w:val="variable"/>
     <w:sig w:usb0="A00002EF" w:usb1="4000207B" w:usb2="00000000" w:usb3="00000000" w:csb0="0000019F" w:csb1="00000000"/>
   </w:font>
+  <w:font w:name="Consolas">
+    <w:panose1 w:val="020B0609020204030204"/>
+    <w:charset w:val="00"/>
+    <w:family w:val="auto"/>
+    <w:pitch w:val="variable"/>
+    <w:sig w:usb0="E10002FF" w:usb1="4000FCFF" w:usb2="00000009" w:usb3="00000000" w:csb0="0000019F" w:csb1="00000000"/>
+  </w:font>
   <w:font w:name="Arial">
     <w:panose1 w:val="020B0604020202020204"/>
     <w:charset w:val="00"/>
@@ -5909,12 +7781,14 @@
     <w:rsidRoot w:val="000E636C"/>
     <w:rsid w:val="000E636C"/>
     <w:rsid w:val="00125CD5"/>
+    <w:rsid w:val="00152D03"/>
     <w:rsid w:val="0021524B"/>
     <w:rsid w:val="002F0D66"/>
     <w:rsid w:val="00A55FA2"/>
     <w:rsid w:val="00A6428D"/>
     <w:rsid w:val="00B93F29"/>
     <w:rsid w:val="00C352BD"/>
+    <w:rsid w:val="00F53ABA"/>
   </w:rsids>
   <m:mathPr>
     <m:mathFont m:val="Cambria Math"/>
@@ -6681,10 +8555,22 @@
 </CoverPageProperties>
 </file>
 
+<file path=customXml/item2.xml><?xml version="1.0" encoding="utf-8"?>
+<b:Sources xmlns:b="http://schemas.openxmlformats.org/officeDocument/2006/bibliography" xmlns="http://schemas.openxmlformats.org/officeDocument/2006/bibliography" SelectedStyle="/APASixthEditionOfficeOnline.xsl" StyleName="APA"/>
+</file>
+
 <file path=customXml/itemProps1.xml><?xml version="1.0" encoding="utf-8"?>
 <ds:datastoreItem xmlns:ds="http://schemas.openxmlformats.org/officeDocument/2006/customXml" ds:itemID="{55AF091B-3C7A-41E3-B477-F2FDAA23CFDA}">
   <ds:schemaRefs>
     <ds:schemaRef ds:uri="http://schemas.microsoft.com/office/2006/coverPageProps"/>
   </ds:schemaRefs>
 </ds:datastoreItem>
+</file>
+
+<file path=customXml/itemProps2.xml><?xml version="1.0" encoding="utf-8"?>
+<ds:datastoreItem xmlns:ds="http://schemas.openxmlformats.org/officeDocument/2006/customXml" ds:itemID="{65BF6F45-44E1-F54B-8D5E-E2572AF7D790}">
+  <ds:schemaRefs>
+    <ds:schemaRef ds:uri="http://schemas.openxmlformats.org/officeDocument/2006/bibliography"/>
+  </ds:schemaRefs>
+</ds:datastoreItem>
 </file>
</xml_diff>

<commit_message>
improve docu close #07 added pfd
</commit_message>
<xml_diff>
--- a/documentation/Dokumentation M326.docx
+++ b/documentation/Dokumentation M326.docx
@@ -9,12 +9,6 @@
           <w:lang w:val="de-CH"/>
         </w:rPr>
       </w:pPr>
-      <w:r>
-        <w:rPr>
-          <w:lang w:val="de-CH"/>
-        </w:rPr>
-        <w:t xml:space="preserve">Dokumentation </w:t>
-      </w:r>
     </w:p>
     <w:p>
       <w:pPr>
@@ -83,15 +77,8 @@
     <w:p>
       <w:pPr>
         <w:pStyle w:val="Titel"/>
-        <w:rPr>
-          <w:lang w:val="de-CH"/>
-        </w:rPr>
-      </w:pPr>
-    </w:p>
-    <w:p>
-      <w:pPr>
-        <w:pStyle w:val="Titel"/>
-        <w:jc w:val="right"/>
+        <w:ind w:left="708"/>
+        <w:jc w:val="center"/>
         <w:rPr>
           <w:sz w:val="144"/>
           <w:szCs w:val="144"/>
@@ -138,7 +125,7 @@
         <w:pStyle w:val="berschrift1"/>
       </w:pPr>
       <w:bookmarkStart w:id="0" w:name="_Toc518371027"/>
-      <w:bookmarkStart w:id="1" w:name="_Toc518371110"/>
+      <w:bookmarkStart w:id="1" w:name="_Toc518373728"/>
       <w:r>
         <w:lastRenderedPageBreak/>
         <w:t>Inhaltsverzeichnis</w:t>
@@ -210,7 +197,7 @@
             </w:rPr>
             <w:fldChar w:fldCharType="separate"/>
           </w:r>
-          <w:hyperlink w:anchor="_Toc518371110" w:history="1">
+          <w:hyperlink w:anchor="_Toc518373728" w:history="1">
             <w:r>
               <w:rPr>
                 <w:rStyle w:val="Link"/>
@@ -237,7 +224,7 @@
                 <w:noProof/>
                 <w:webHidden/>
               </w:rPr>
-              <w:instrText xml:space="preserve"> PAGEREF _Toc518371110 \h </w:instrText>
+              <w:instrText xml:space="preserve"> PAGEREF _Toc518373728 \h </w:instrText>
             </w:r>
             <w:r>
               <w:rPr>
@@ -284,7 +271,7 @@
               <w:lang w:eastAsia="de-DE"/>
             </w:rPr>
           </w:pPr>
-          <w:hyperlink w:anchor="_Toc518371111" w:history="1">
+          <w:hyperlink w:anchor="_Toc518373729" w:history="1">
             <w:r>
               <w:rPr>
                 <w:rStyle w:val="Link"/>
@@ -312,7 +299,7 @@
                 <w:noProof/>
                 <w:webHidden/>
               </w:rPr>
-              <w:instrText xml:space="preserve"> PAGEREF _Toc518371111 \h </w:instrText>
+              <w:instrText xml:space="preserve"> PAGEREF _Toc518373729 \h </w:instrText>
             </w:r>
             <w:r>
               <w:rPr>
@@ -359,7 +346,7 @@
               <w:lang w:eastAsia="de-DE"/>
             </w:rPr>
           </w:pPr>
-          <w:hyperlink w:anchor="_Toc518371112" w:history="1">
+          <w:hyperlink w:anchor="_Toc518373730" w:history="1">
             <w:r>
               <w:rPr>
                 <w:rStyle w:val="Link"/>
@@ -387,7 +374,7 @@
                 <w:noProof/>
                 <w:webHidden/>
               </w:rPr>
-              <w:instrText xml:space="preserve"> PAGEREF _Toc518371112 \h </w:instrText>
+              <w:instrText xml:space="preserve"> PAGEREF _Toc518373730 \h </w:instrText>
             </w:r>
             <w:r>
               <w:rPr>
@@ -434,7 +421,7 @@
               <w:lang w:eastAsia="de-DE"/>
             </w:rPr>
           </w:pPr>
-          <w:hyperlink w:anchor="_Toc518371113" w:history="1">
+          <w:hyperlink w:anchor="_Toc518373731" w:history="1">
             <w:r>
               <w:rPr>
                 <w:rStyle w:val="Link"/>
@@ -462,7 +449,7 @@
                 <w:noProof/>
                 <w:webHidden/>
               </w:rPr>
-              <w:instrText xml:space="preserve"> PAGEREF _Toc518371113 \h </w:instrText>
+              <w:instrText xml:space="preserve"> PAGEREF _Toc518373731 \h </w:instrText>
             </w:r>
             <w:r>
               <w:rPr>
@@ -509,7 +496,7 @@
               <w:lang w:eastAsia="de-DE"/>
             </w:rPr>
           </w:pPr>
-          <w:hyperlink w:anchor="_Toc518371114" w:history="1">
+          <w:hyperlink w:anchor="_Toc518373732" w:history="1">
             <w:r>
               <w:rPr>
                 <w:rStyle w:val="Link"/>
@@ -537,7 +524,7 @@
                 <w:noProof/>
                 <w:webHidden/>
               </w:rPr>
-              <w:instrText xml:space="preserve"> PAGEREF _Toc518371114 \h </w:instrText>
+              <w:instrText xml:space="preserve"> PAGEREF _Toc518373732 \h </w:instrText>
             </w:r>
             <w:r>
               <w:rPr>
@@ -584,7 +571,7 @@
               <w:lang w:eastAsia="de-DE"/>
             </w:rPr>
           </w:pPr>
-          <w:hyperlink w:anchor="_Toc518371115" w:history="1">
+          <w:hyperlink w:anchor="_Toc518373733" w:history="1">
             <w:r>
               <w:rPr>
                 <w:rStyle w:val="Link"/>
@@ -612,7 +599,7 @@
                 <w:noProof/>
                 <w:webHidden/>
               </w:rPr>
-              <w:instrText xml:space="preserve"> PAGEREF _Toc518371115 \h </w:instrText>
+              <w:instrText xml:space="preserve"> PAGEREF _Toc518373733 \h </w:instrText>
             </w:r>
             <w:r>
               <w:rPr>
@@ -659,7 +646,7 @@
               <w:lang w:eastAsia="de-DE"/>
             </w:rPr>
           </w:pPr>
-          <w:hyperlink w:anchor="_Toc518371117" w:history="1">
+          <w:hyperlink w:anchor="_Toc518373734" w:history="1">
             <w:r>
               <w:rPr>
                 <w:rStyle w:val="Link"/>
@@ -687,7 +674,7 @@
                 <w:noProof/>
                 <w:webHidden/>
               </w:rPr>
-              <w:instrText xml:space="preserve"> PAGEREF _Toc518371117 \h </w:instrText>
+              <w:instrText xml:space="preserve"> PAGEREF _Toc518373734 \h </w:instrText>
             </w:r>
             <w:r>
               <w:rPr>
@@ -734,7 +721,7 @@
               <w:lang w:eastAsia="de-DE"/>
             </w:rPr>
           </w:pPr>
-          <w:hyperlink w:anchor="_Toc518371118" w:history="1">
+          <w:hyperlink w:anchor="_Toc518373735" w:history="1">
             <w:r>
               <w:rPr>
                 <w:rStyle w:val="Link"/>
@@ -762,7 +749,7 @@
                 <w:noProof/>
                 <w:webHidden/>
               </w:rPr>
-              <w:instrText xml:space="preserve"> PAGEREF _Toc518371118 \h </w:instrText>
+              <w:instrText xml:space="preserve"> PAGEREF _Toc518373735 \h </w:instrText>
             </w:r>
             <w:r>
               <w:rPr>
@@ -809,7 +796,7 @@
               <w:lang w:eastAsia="de-DE"/>
             </w:rPr>
           </w:pPr>
-          <w:hyperlink w:anchor="_Toc518371119" w:history="1">
+          <w:hyperlink w:anchor="_Toc518373736" w:history="1">
             <w:r>
               <w:rPr>
                 <w:rStyle w:val="Link"/>
@@ -837,7 +824,7 @@
                 <w:noProof/>
                 <w:webHidden/>
               </w:rPr>
-              <w:instrText xml:space="preserve"> PAGEREF _Toc518371119 \h </w:instrText>
+              <w:instrText xml:space="preserve"> PAGEREF _Toc518373736 \h </w:instrText>
             </w:r>
             <w:r>
               <w:rPr>
@@ -884,14 +871,14 @@
               <w:lang w:eastAsia="de-DE"/>
             </w:rPr>
           </w:pPr>
-          <w:hyperlink w:anchor="_Toc518371120" w:history="1">
+          <w:hyperlink w:anchor="_Toc518373737" w:history="1">
             <w:r>
               <w:rPr>
                 <w:rStyle w:val="Link"/>
                 <w:noProof/>
                 <w:lang w:val="de-CH"/>
               </w:rPr>
-              <w:t>Testfälle</w:t>
+              <w:t>Testfälle (UAT)</w:t>
             </w:r>
             <w:r>
               <w:rPr>
@@ -912,7 +899,7 @@
                 <w:noProof/>
                 <w:webHidden/>
               </w:rPr>
-              <w:instrText xml:space="preserve"> PAGEREF _Toc518371120 \h </w:instrText>
+              <w:instrText xml:space="preserve"> PAGEREF _Toc518373737 \h </w:instrText>
             </w:r>
             <w:r>
               <w:rPr>
@@ -959,7 +946,7 @@
               <w:lang w:eastAsia="de-DE"/>
             </w:rPr>
           </w:pPr>
-          <w:hyperlink w:anchor="_Toc518371121" w:history="1">
+          <w:hyperlink w:anchor="_Toc518373738" w:history="1">
             <w:r>
               <w:rPr>
                 <w:rStyle w:val="Link"/>
@@ -987,7 +974,7 @@
                 <w:noProof/>
                 <w:webHidden/>
               </w:rPr>
-              <w:instrText xml:space="preserve"> PAGEREF _Toc518371121 \h </w:instrText>
+              <w:instrText xml:space="preserve"> PAGEREF _Toc518373738 \h </w:instrText>
             </w:r>
             <w:r>
               <w:rPr>
@@ -1034,7 +1021,7 @@
               <w:lang w:eastAsia="de-DE"/>
             </w:rPr>
           </w:pPr>
-          <w:hyperlink w:anchor="_Toc518371122" w:history="1">
+          <w:hyperlink w:anchor="_Toc518373739" w:history="1">
             <w:r>
               <w:rPr>
                 <w:rStyle w:val="Link"/>
@@ -1061,7 +1048,7 @@
                 <w:noProof/>
                 <w:webHidden/>
               </w:rPr>
-              <w:instrText xml:space="preserve"> PAGEREF _Toc518371122 \h </w:instrText>
+              <w:instrText xml:space="preserve"> PAGEREF _Toc518373739 \h </w:instrText>
             </w:r>
             <w:r>
               <w:rPr>
@@ -1116,26 +1103,24 @@
         </w:rPr>
         <w:br w:type="page"/>
       </w:r>
-      <w:bookmarkStart w:id="2" w:name="_GoBack"/>
+    </w:p>
+    <w:p>
+      <w:pPr>
+        <w:pStyle w:val="berschrift1"/>
+        <w:rPr>
+          <w:lang w:val="de-CH"/>
+        </w:rPr>
+      </w:pPr>
+      <w:bookmarkStart w:id="2" w:name="_Toc518371028"/>
+      <w:bookmarkStart w:id="3" w:name="_Toc518373729"/>
+      <w:r>
+        <w:rPr>
+          <w:lang w:val="de-CH"/>
+        </w:rPr>
+        <w:t>Organisation</w:t>
+      </w:r>
       <w:bookmarkEnd w:id="2"/>
-    </w:p>
-    <w:p>
-      <w:pPr>
-        <w:pStyle w:val="berschrift1"/>
-        <w:rPr>
-          <w:lang w:val="de-CH"/>
-        </w:rPr>
-      </w:pPr>
-      <w:bookmarkStart w:id="3" w:name="_Toc518371028"/>
-      <w:bookmarkStart w:id="4" w:name="_Toc518371111"/>
-      <w:r>
-        <w:rPr>
-          <w:lang w:val="de-CH"/>
-        </w:rPr>
-        <w:t>Organisation</w:t>
-      </w:r>
       <w:bookmarkEnd w:id="3"/>
-      <w:bookmarkEnd w:id="4"/>
     </w:p>
     <w:p>
       <w:pPr>
@@ -1177,162 +1162,196 @@
         <w:rPr>
           <w:lang w:val="de-CH"/>
         </w:rPr>
-        <w:t>Terminplan (</w:t>
+        <w:t>Terminplan (Mileston</w:t>
+      </w:r>
+      <w:r>
+        <w:rPr>
+          <w:lang w:val="de-CH"/>
+        </w:rPr>
+        <w:t>e</w:t>
+      </w:r>
+      <w:r>
+        <w:rPr>
+          <w:lang w:val="de-CH"/>
+        </w:rPr>
+        <w:t>s)</w:t>
+      </w:r>
+      <w:r>
+        <w:rPr>
+          <w:lang w:val="de-CH"/>
+        </w:rPr>
+        <w:t>, erledigte Dinge</w:t>
+      </w:r>
+      <w:r>
+        <w:rPr>
+          <w:lang w:val="de-CH"/>
+        </w:rPr>
+        <w:t xml:space="preserve"> und andere Teamplanu</w:t>
+      </w:r>
+      <w:r>
+        <w:rPr>
+          <w:lang w:val="de-CH"/>
+        </w:rPr>
+        <w:t xml:space="preserve">ngsbezogene Dinge auf dem </w:t>
       </w:r>
       <w:proofErr w:type="spellStart"/>
       <w:r>
         <w:rPr>
           <w:lang w:val="de-CH"/>
         </w:rPr>
-        <w:t>Milestons</w:t>
+        <w:t>ScrumBoard</w:t>
       </w:r>
       <w:proofErr w:type="spellEnd"/>
       <w:r>
         <w:rPr>
           <w:lang w:val="de-CH"/>
         </w:rPr>
-        <w:t>)</w:t>
-      </w:r>
-      <w:r>
-        <w:rPr>
-          <w:lang w:val="de-CH"/>
-        </w:rPr>
-        <w:t>, erledigte Dinge</w:t>
-      </w:r>
-      <w:r>
-        <w:rPr>
-          <w:lang w:val="de-CH"/>
-        </w:rPr>
-        <w:t xml:space="preserve"> und andere Teamplanungsbezogene Dinge auf dem </w:t>
+        <w:t xml:space="preserve"> auf </w:t>
       </w:r>
       <w:proofErr w:type="spellStart"/>
       <w:r>
         <w:rPr>
           <w:lang w:val="de-CH"/>
         </w:rPr>
-        <w:t>Scrumboard</w:t>
+        <w:t>GitH</w:t>
+      </w:r>
+      <w:r>
+        <w:rPr>
+          <w:lang w:val="de-CH"/>
+        </w:rPr>
+        <w:t>ub</w:t>
       </w:r>
       <w:proofErr w:type="spellEnd"/>
       <w:r>
         <w:rPr>
           <w:lang w:val="de-CH"/>
         </w:rPr>
-        <w:t xml:space="preserve"> auf </w:t>
+        <w:t xml:space="preserve"> ersichtlich.</w:t>
+      </w:r>
+      <w:r>
+        <w:rPr>
+          <w:lang w:val="de-CH"/>
+        </w:rPr>
+        <w:t xml:space="preserve"> Das Tagebuch ist </w:t>
+      </w:r>
+      <w:r>
+        <w:rPr>
+          <w:lang w:val="de-CH"/>
+        </w:rPr>
+        <w:t xml:space="preserve">in der </w:t>
       </w:r>
       <w:proofErr w:type="spellStart"/>
       <w:r>
         <w:rPr>
           <w:lang w:val="de-CH"/>
         </w:rPr>
-        <w:t>Github</w:t>
+        <w:t>GitHub</w:t>
       </w:r>
       <w:proofErr w:type="spellEnd"/>
       <w:r>
         <w:rPr>
           <w:lang w:val="de-CH"/>
         </w:rPr>
-        <w:t xml:space="preserve"> ersichtlich.</w:t>
-      </w:r>
-      <w:r>
-        <w:rPr>
-          <w:lang w:val="de-CH"/>
-        </w:rPr>
-        <w:t xml:space="preserve"> Das Tagebuch ist </w:t>
-      </w:r>
-      <w:r>
-        <w:rPr>
-          <w:lang w:val="de-CH"/>
-        </w:rPr>
-        <w:t xml:space="preserve">auf der </w:t>
+        <w:t>-</w:t>
+      </w:r>
+      <w:r>
+        <w:rPr>
+          <w:lang w:val="de-CH"/>
+        </w:rPr>
+        <w:t>Repo</w:t>
+      </w:r>
+      <w:r>
+        <w:rPr>
+          <w:lang w:val="de-CH"/>
+        </w:rPr>
+        <w:t>sitory</w:t>
+      </w:r>
+      <w:r>
+        <w:rPr>
+          <w:lang w:val="de-CH"/>
+        </w:rPr>
+        <w:t xml:space="preserve"> unter </w:t>
+      </w:r>
+      <w:r>
+        <w:rPr>
+          <w:lang w:val="de-CH"/>
+        </w:rPr>
+        <w:t>„</w:t>
       </w:r>
       <w:proofErr w:type="spellStart"/>
       <w:r>
         <w:rPr>
           <w:lang w:val="de-CH"/>
         </w:rPr>
-        <w:t>Github</w:t>
+        <w:t>documentation</w:t>
       </w:r>
       <w:proofErr w:type="spellEnd"/>
       <w:r>
         <w:rPr>
           <w:lang w:val="de-CH"/>
         </w:rPr>
-        <w:t xml:space="preserve"> </w:t>
+        <w:t>/</w:t>
       </w:r>
       <w:proofErr w:type="spellStart"/>
       <w:r>
         <w:rPr>
           <w:lang w:val="de-CH"/>
         </w:rPr>
-        <w:t>Repo</w:t>
+        <w:t>daily_goals</w:t>
       </w:r>
       <w:proofErr w:type="spellEnd"/>
       <w:r>
         <w:rPr>
           <w:lang w:val="de-CH"/>
         </w:rPr>
-        <w:t xml:space="preserve"> unter </w:t>
-      </w:r>
+        <w:t>“ zu finden</w:t>
+      </w:r>
+      <w:r>
+        <w:rPr>
+          <w:lang w:val="de-CH"/>
+        </w:rPr>
+        <w:t>.</w:t>
+      </w:r>
+    </w:p>
+    <w:p>
+      <w:pPr>
+        <w:rPr>
+          <w:lang w:val="de-CH"/>
+        </w:rPr>
+      </w:pPr>
+    </w:p>
+    <w:p>
+      <w:pPr>
+        <w:rPr>
+          <w:lang w:val="en-US"/>
+        </w:rPr>
+      </w:pPr>
       <w:proofErr w:type="spellStart"/>
       <w:r>
         <w:rPr>
-          <w:lang w:val="de-CH"/>
-        </w:rPr>
-        <w:t>documentation</w:t>
+          <w:lang w:val="en-US"/>
+        </w:rPr>
+        <w:t>ScrumBoard</w:t>
       </w:r>
       <w:proofErr w:type="spellEnd"/>
       <w:r>
         <w:rPr>
-          <w:lang w:val="de-CH"/>
-        </w:rPr>
-        <w:t xml:space="preserve"> </w:t>
-      </w:r>
-      <w:r>
-        <w:rPr>
-          <w:lang w:val="de-CH"/>
-        </w:rPr>
-        <w:sym w:font="Wingdings" w:char="F0E0"/>
-      </w:r>
-      <w:proofErr w:type="spellStart"/>
-      <w:r>
-        <w:rPr>
-          <w:lang w:val="de-CH"/>
-        </w:rPr>
-        <w:t>daily_goals</w:t>
-      </w:r>
-      <w:proofErr w:type="spellEnd"/>
-      <w:r>
-        <w:rPr>
-          <w:lang w:val="de-CH"/>
-        </w:rPr>
-        <w:t>.</w:t>
-      </w:r>
-    </w:p>
-    <w:p>
-      <w:pPr>
-        <w:rPr>
-          <w:lang w:val="de-CH"/>
-        </w:rPr>
-      </w:pPr>
-    </w:p>
-    <w:p>
-      <w:pPr>
-        <w:rPr>
-          <w:lang w:val="de-CH"/>
-        </w:rPr>
-      </w:pPr>
+          <w:lang w:val="en-US"/>
+        </w:rPr>
+        <w:t xml:space="preserve">: </w:t>
+      </w:r>
       <w:hyperlink r:id="rId9" w:history="1">
         <w:r>
           <w:rPr>
             <w:rStyle w:val="Link"/>
-            <w:lang w:val="de-CH"/>
+            <w:lang w:val="en-US"/>
           </w:rPr>
           <w:t>https://github.com/BenjaminRaison/M326-project/projects/1</w:t>
         </w:r>
       </w:hyperlink>
       <w:r>
         <w:rPr>
-          <w:lang w:val="de-CH"/>
+          <w:lang w:val="en-US"/>
         </w:rPr>
         <w:br/>
       </w:r>
@@ -1340,12 +1359,12 @@
     <w:p>
       <w:pPr>
         <w:rPr>
-          <w:lang w:val="de-CH"/>
-        </w:rPr>
-      </w:pPr>
-      <w:r>
-        <w:rPr>
-          <w:lang w:val="de-CH"/>
+          <w:lang w:val="en-US"/>
+        </w:rPr>
+      </w:pPr>
+      <w:r>
+        <w:rPr>
+          <w:lang w:val="en-US"/>
         </w:rPr>
         <w:br w:type="page"/>
       </w:r>
@@ -1357,41 +1376,41 @@
           <w:lang w:val="de-CH"/>
         </w:rPr>
       </w:pPr>
-      <w:bookmarkStart w:id="5" w:name="_Toc518371029"/>
-      <w:bookmarkStart w:id="6" w:name="_Toc518371112"/>
+      <w:bookmarkStart w:id="4" w:name="_Toc518371029"/>
+      <w:bookmarkStart w:id="5" w:name="_Toc518373730"/>
       <w:r>
         <w:rPr>
           <w:lang w:val="de-CH"/>
         </w:rPr>
         <w:t>Analyse &amp; Design</w:t>
       </w:r>
+      <w:bookmarkEnd w:id="4"/>
       <w:bookmarkEnd w:id="5"/>
+    </w:p>
+    <w:p>
+      <w:pPr>
+        <w:rPr>
+          <w:lang w:val="de-CH"/>
+        </w:rPr>
+      </w:pPr>
+    </w:p>
+    <w:p>
+      <w:pPr>
+        <w:pStyle w:val="berschrift2"/>
+        <w:rPr>
+          <w:lang w:val="de-CH"/>
+        </w:rPr>
+      </w:pPr>
+      <w:bookmarkStart w:id="6" w:name="_Toc518371030"/>
+      <w:bookmarkStart w:id="7" w:name="_Toc518373731"/>
+      <w:r>
+        <w:rPr>
+          <w:lang w:val="de-CH"/>
+        </w:rPr>
+        <w:t>Architektur</w:t>
+      </w:r>
       <w:bookmarkEnd w:id="6"/>
-    </w:p>
-    <w:p>
-      <w:pPr>
-        <w:rPr>
-          <w:lang w:val="de-CH"/>
-        </w:rPr>
-      </w:pPr>
-    </w:p>
-    <w:p>
-      <w:pPr>
-        <w:pStyle w:val="berschrift2"/>
-        <w:rPr>
-          <w:lang w:val="de-CH"/>
-        </w:rPr>
-      </w:pPr>
-      <w:bookmarkStart w:id="7" w:name="_Toc518371030"/>
-      <w:bookmarkStart w:id="8" w:name="_Toc518371113"/>
-      <w:r>
-        <w:rPr>
-          <w:lang w:val="de-CH"/>
-        </w:rPr>
-        <w:t>Architektur</w:t>
-      </w:r>
       <w:bookmarkEnd w:id="7"/>
-      <w:bookmarkEnd w:id="8"/>
     </w:p>
     <w:p>
       <w:pPr>
@@ -1424,7 +1443,25 @@
         <w:rPr>
           <w:lang w:val="de-CH"/>
         </w:rPr>
-        <w:t xml:space="preserve"> simple, stupid“ halten verwenden wir als generelle Architektur MVC (Model View Controller). Um von der View auf die Datenbank zu zugreifen, muss man das ganze über einen Controller aufrufen.</w:t>
+        <w:t xml:space="preserve"> simple, stupid“ halten</w:t>
+      </w:r>
+      <w:r>
+        <w:rPr>
+          <w:lang w:val="de-CH"/>
+        </w:rPr>
+        <w:t>,</w:t>
+      </w:r>
+      <w:r>
+        <w:rPr>
+          <w:lang w:val="de-CH"/>
+        </w:rPr>
+        <w:t xml:space="preserve"> verwenden wir als generelle Architektur MVC (Model View Controller). Um von der View auf die Datenbank zu zugreifen, muss man das ganze über einen Controller aufrufen.</w:t>
+      </w:r>
+      <w:r>
+        <w:rPr>
+          <w:lang w:val="de-CH"/>
+        </w:rPr>
+        <w:t xml:space="preserve"> Wo es Sinn macht, haben wir auf diese Architektur verzichtet.</w:t>
       </w:r>
     </w:p>
     <w:p>
@@ -1607,8 +1644,7 @@
           <w:lang w:val="de-CH"/>
         </w:rPr>
       </w:pPr>
-      <w:bookmarkStart w:id="9" w:name="_Toc518371031"/>
-      <w:bookmarkStart w:id="10" w:name="_Toc518371114"/>
+      <w:bookmarkStart w:id="8" w:name="_Toc518371031"/>
       <w:r>
         <w:rPr>
           <w:lang w:val="de-CH"/>
@@ -1623,14 +1659,15 @@
           <w:lang w:val="de-CH"/>
         </w:rPr>
       </w:pPr>
+      <w:bookmarkStart w:id="9" w:name="_Toc518373732"/>
       <w:r>
         <w:rPr>
           <w:lang w:val="de-CH"/>
         </w:rPr>
         <w:t>Klassendiagramm</w:t>
       </w:r>
+      <w:bookmarkEnd w:id="8"/>
       <w:bookmarkEnd w:id="9"/>
-      <w:bookmarkEnd w:id="10"/>
     </w:p>
     <w:p>
       <w:pPr>
@@ -1724,23 +1761,23 @@
           <w:lang w:val="de-CH"/>
         </w:rPr>
       </w:pPr>
-      <w:bookmarkStart w:id="11" w:name="_Toc518371032"/>
-      <w:bookmarkStart w:id="12" w:name="_Toc518371115"/>
+      <w:bookmarkStart w:id="10" w:name="_Toc518371032"/>
+      <w:bookmarkStart w:id="11" w:name="_Toc518373733"/>
       <w:r>
         <w:rPr>
           <w:lang w:val="de-CH"/>
         </w:rPr>
         <w:t>ER</w:t>
       </w:r>
-      <w:bookmarkStart w:id="13" w:name="_Toc518371033"/>
+      <w:bookmarkStart w:id="12" w:name="_Toc518371033"/>
+      <w:bookmarkEnd w:id="10"/>
+      <w:r>
+        <w:rPr>
+          <w:lang w:val="de-CH"/>
+        </w:rPr>
+        <w:t>D</w:t>
+      </w:r>
       <w:bookmarkEnd w:id="11"/>
-      <w:r>
-        <w:rPr>
-          <w:lang w:val="de-CH"/>
-        </w:rPr>
-        <w:t>D</w:t>
-      </w:r>
-      <w:bookmarkEnd w:id="12"/>
     </w:p>
     <w:p>
       <w:pPr>
@@ -1750,7 +1787,7 @@
         </w:rPr>
       </w:pPr>
     </w:p>
-    <w:bookmarkEnd w:id="13"/>
+    <w:bookmarkEnd w:id="12"/>
     <w:p>
       <w:pPr>
         <w:pStyle w:val="berschrift2"/>
@@ -1769,7 +1806,7 @@
           <w:lang w:val="de-CH"/>
         </w:rPr>
       </w:pPr>
-      <w:bookmarkStart w:id="14" w:name="_Toc518371116"/>
+      <w:bookmarkStart w:id="13" w:name="_Toc518371116"/>
       <w:r>
         <w:rPr>
           <w:noProof/>
@@ -1838,32 +1875,44 @@
           </wp:anchor>
         </w:drawing>
       </w:r>
+      <w:bookmarkEnd w:id="13"/>
+      <w:r>
+        <w:rPr>
+          <w:lang w:val="de-CH"/>
+        </w:rPr>
+        <w:br w:type="page"/>
+      </w:r>
+    </w:p>
+    <w:p>
+      <w:pPr>
+        <w:pStyle w:val="berschrift2"/>
+        <w:rPr>
+          <w:lang w:val="de-CH"/>
+        </w:rPr>
+      </w:pPr>
+      <w:bookmarkStart w:id="14" w:name="_Toc518371034"/>
+      <w:bookmarkStart w:id="15" w:name="_Toc518373734"/>
+      <w:r>
+        <w:rPr>
+          <w:lang w:val="de-CH"/>
+        </w:rPr>
+        <w:t>User</w:t>
+      </w:r>
+      <w:r>
+        <w:rPr>
+          <w:lang w:val="de-CH"/>
+        </w:rPr>
+        <w:t xml:space="preserve"> </w:t>
+      </w:r>
+      <w:proofErr w:type="spellStart"/>
+      <w:r>
+        <w:rPr>
+          <w:lang w:val="de-CH"/>
+        </w:rPr>
+        <w:t>stories</w:t>
+      </w:r>
       <w:bookmarkEnd w:id="14"/>
-      <w:r>
-        <w:rPr>
-          <w:lang w:val="de-CH"/>
-        </w:rPr>
-        <w:br w:type="page"/>
-      </w:r>
-    </w:p>
-    <w:p>
-      <w:pPr>
-        <w:pStyle w:val="berschrift2"/>
-        <w:rPr>
-          <w:lang w:val="de-CH"/>
-        </w:rPr>
-      </w:pPr>
-      <w:bookmarkStart w:id="15" w:name="_Toc518371034"/>
-      <w:bookmarkStart w:id="16" w:name="_Toc518371117"/>
-      <w:proofErr w:type="spellStart"/>
-      <w:r>
-        <w:rPr>
-          <w:lang w:val="de-CH"/>
-        </w:rPr>
-        <w:t>Userstories</w:t>
-      </w:r>
       <w:bookmarkEnd w:id="15"/>
-      <w:bookmarkEnd w:id="16"/>
       <w:proofErr w:type="spellEnd"/>
     </w:p>
     <w:p>
@@ -1888,7 +1937,19 @@
         <w:rPr>
           <w:lang w:val="de-CH"/>
         </w:rPr>
-        <w:t>Als Benutzer möchte ich meinen Account auswählen können.</w:t>
+        <w:t>Als Benutzer möchte ich</w:t>
+      </w:r>
+      <w:r>
+        <w:rPr>
+          <w:lang w:val="de-CH"/>
+        </w:rPr>
+        <w:t xml:space="preserve"> mein Konto auswählen</w:t>
+      </w:r>
+      <w:r>
+        <w:rPr>
+          <w:lang w:val="de-CH"/>
+        </w:rPr>
+        <w:t>.</w:t>
       </w:r>
     </w:p>
     <w:p>
@@ -1908,6 +1969,12 @@
         </w:rPr>
         <w:t>Als Vertriebler möchte ich alle neuen Bestellungen sehen</w:t>
       </w:r>
+      <w:r>
+        <w:rPr>
+          <w:lang w:val="de-CH"/>
+        </w:rPr>
+        <w:t>.</w:t>
+      </w:r>
     </w:p>
     <w:p>
       <w:pPr>
@@ -1924,7 +1991,19 @@
         <w:rPr>
           <w:lang w:val="de-CH"/>
         </w:rPr>
-        <w:t>Als Lieferant möchte ich alle versandbereiten Lieferungen sehen.</w:t>
+        <w:t>Als Lieferant möchte ich alle v</w:t>
+      </w:r>
+      <w:r>
+        <w:rPr>
+          <w:lang w:val="de-CH"/>
+        </w:rPr>
+        <w:t>ersandbereiten Lieferungen sehen</w:t>
+      </w:r>
+      <w:r>
+        <w:rPr>
+          <w:lang w:val="de-CH"/>
+        </w:rPr>
+        <w:t>.</w:t>
       </w:r>
     </w:p>
     <w:p>
@@ -1942,7 +2021,19 @@
         <w:rPr>
           <w:lang w:val="de-CH"/>
         </w:rPr>
-        <w:t>Als Logistiker vom Lager möchte ich alle Bestellungen sehen</w:t>
+        <w:t xml:space="preserve">Als Logistiker vom Lager möchte ich alle </w:t>
+      </w:r>
+      <w:r>
+        <w:rPr>
+          <w:lang w:val="de-CH"/>
+        </w:rPr>
+        <w:t xml:space="preserve">aufbereiteten </w:t>
+      </w:r>
+      <w:r>
+        <w:rPr>
+          <w:lang w:val="de-CH"/>
+        </w:rPr>
+        <w:t>Bestellungen sehen</w:t>
       </w:r>
       <w:r>
         <w:rPr>
@@ -1966,7 +2057,19 @@
         <w:rPr>
           <w:lang w:val="de-CH"/>
         </w:rPr>
-        <w:t xml:space="preserve">Als Benutzer möchte ich den Status einer Bestellung anpassen können. </w:t>
+        <w:t xml:space="preserve">Als Benutzer möchte ich den Status </w:t>
+      </w:r>
+      <w:r>
+        <w:rPr>
+          <w:lang w:val="de-CH"/>
+        </w:rPr>
+        <w:t>einer Bestellung anpassen</w:t>
+      </w:r>
+      <w:r>
+        <w:rPr>
+          <w:lang w:val="de-CH"/>
+        </w:rPr>
+        <w:t xml:space="preserve">. </w:t>
       </w:r>
     </w:p>
     <w:p>
@@ -1984,7 +2087,13 @@
         <w:rPr>
           <w:lang w:val="de-CH"/>
         </w:rPr>
-        <w:t>Als Benutzer möchte ich das Lieferdatum anpassen können</w:t>
+        <w:t>Als Benutzer möchte ich</w:t>
+      </w:r>
+      <w:r>
+        <w:rPr>
+          <w:lang w:val="de-CH"/>
+        </w:rPr>
+        <w:t xml:space="preserve"> das Lieferdatum anpassen.</w:t>
       </w:r>
     </w:p>
     <w:p>
@@ -2002,21 +2111,43 @@
         <w:rPr>
           <w:lang w:val="de-CH"/>
         </w:rPr>
-        <w:t xml:space="preserve">Als Benutzer möchte ich, dass das „Zuletzt angepasst“ sich </w:t>
-      </w:r>
-      <w:proofErr w:type="gramStart"/>
-      <w:r>
-        <w:rPr>
-          <w:lang w:val="de-CH"/>
-        </w:rPr>
-        <w:t>aktualisiert</w:t>
-      </w:r>
-      <w:proofErr w:type="gramEnd"/>
-      <w:r>
-        <w:rPr>
-          <w:lang w:val="de-CH"/>
-        </w:rPr>
-        <w:t xml:space="preserve"> wenn ich etwas an einer Bestellung verändere.</w:t>
+        <w:t>Als Benutzer möchte ich, dass</w:t>
+      </w:r>
+      <w:r>
+        <w:rPr>
+          <w:lang w:val="de-CH"/>
+        </w:rPr>
+        <w:t xml:space="preserve"> sich das „Zuletzt angepasst“</w:t>
+      </w:r>
+      <w:r>
+        <w:rPr>
+          <w:lang w:val="de-CH"/>
+        </w:rPr>
+        <w:t xml:space="preserve"> </w:t>
+      </w:r>
+      <w:r>
+        <w:rPr>
+          <w:lang w:val="de-CH"/>
+        </w:rPr>
+        <w:t>aktualisiert,</w:t>
+      </w:r>
+      <w:r>
+        <w:rPr>
+          <w:lang w:val="de-CH"/>
+        </w:rPr>
+        <w:t xml:space="preserve"> wenn ich etwas an einer Beste</w:t>
+      </w:r>
+      <w:r>
+        <w:rPr>
+          <w:lang w:val="de-CH"/>
+        </w:rPr>
+        <w:t xml:space="preserve">llung </w:t>
+      </w:r>
+      <w:r>
+        <w:rPr>
+          <w:lang w:val="de-CH"/>
+        </w:rPr>
+        <w:t>ändere.</w:t>
       </w:r>
     </w:p>
     <w:p>
@@ -2034,7 +2165,13 @@
         <w:rPr>
           <w:lang w:val="de-CH"/>
         </w:rPr>
-        <w:t>Als Benutzer möchte ich auf die Bestellung splitten können</w:t>
+        <w:t xml:space="preserve">Als Benutzer möchte ich auf die Bestellung </w:t>
+      </w:r>
+      <w:r>
+        <w:rPr>
+          <w:lang w:val="de-CH"/>
+        </w:rPr>
+        <w:t>aufteilen.</w:t>
       </w:r>
     </w:p>
     <w:p>
@@ -2058,7 +2195,19 @@
         <w:rPr>
           <w:lang w:val="de-CH"/>
         </w:rPr>
-        <w:t>Benutzer möchte ich eine Detailansicht der Bestellung sehen können.</w:t>
+        <w:t>Benutzer möchte ich eine Detailans</w:t>
+      </w:r>
+      <w:r>
+        <w:rPr>
+          <w:lang w:val="de-CH"/>
+        </w:rPr>
+        <w:t>icht der Bestellung sehen</w:t>
+      </w:r>
+      <w:r>
+        <w:rPr>
+          <w:lang w:val="de-CH"/>
+        </w:rPr>
+        <w:t>.</w:t>
       </w:r>
     </w:p>
     <w:p>
@@ -2082,78 +2231,172 @@
           <w:lang w:val="de-CH"/>
         </w:rPr>
       </w:pPr>
-      <w:bookmarkStart w:id="17" w:name="_Toc518371035"/>
-      <w:bookmarkStart w:id="18" w:name="_Toc518371118"/>
+      <w:bookmarkStart w:id="16" w:name="_Toc518371035"/>
+      <w:bookmarkStart w:id="17" w:name="_Toc518373735"/>
       <w:r>
         <w:rPr>
           <w:lang w:val="de-CH"/>
         </w:rPr>
         <w:t>Hinweise zum Code</w:t>
       </w:r>
+      <w:bookmarkEnd w:id="16"/>
       <w:bookmarkEnd w:id="17"/>
+    </w:p>
+    <w:p>
+      <w:pPr>
+        <w:rPr>
+          <w:lang w:val="de-CH"/>
+        </w:rPr>
+      </w:pPr>
+    </w:p>
+    <w:p>
+      <w:pPr>
+        <w:rPr>
+          <w:lang w:val="de-CH"/>
+        </w:rPr>
+      </w:pPr>
+      <w:r>
+        <w:rPr>
+          <w:lang w:val="de-CH"/>
+        </w:rPr>
+        <w:t xml:space="preserve">Wir haben die komplette Architektur auf Grund der unnötigen Komplexität erneuert. </w:t>
+      </w:r>
+    </w:p>
+    <w:p>
+      <w:pPr>
+        <w:rPr>
+          <w:lang w:val="de-CH"/>
+        </w:rPr>
+      </w:pPr>
+      <w:r>
+        <w:rPr>
+          <w:lang w:val="de-CH"/>
+        </w:rPr>
+        <w:t>Da unsere Testdaten nicht sehr umfangreich sind, wird die Datenbank beim Aufstarten jedes Mal neu erstellt und mit Daten abgefüllt.</w:t>
+      </w:r>
+    </w:p>
+    <w:p>
+      <w:pPr>
+        <w:rPr>
+          <w:lang w:val="de-CH"/>
+        </w:rPr>
+      </w:pPr>
+    </w:p>
+    <w:p>
+      <w:pPr>
+        <w:rPr>
+          <w:lang w:val="de-CH"/>
+        </w:rPr>
+      </w:pPr>
+      <w:proofErr w:type="spellStart"/>
+      <w:r>
+        <w:rPr>
+          <w:lang w:val="de-CH"/>
+        </w:rPr>
+        <w:t>Ja</w:t>
+      </w:r>
+      <w:r>
+        <w:rPr>
+          <w:lang w:val="de-CH"/>
+        </w:rPr>
+        <w:t>vadoc</w:t>
+      </w:r>
+      <w:proofErr w:type="spellEnd"/>
+      <w:r>
+        <w:rPr>
+          <w:lang w:val="de-CH"/>
+        </w:rPr>
+        <w:t xml:space="preserve"> haben wir nur dort geschrieben,</w:t>
+      </w:r>
+      <w:r>
+        <w:rPr>
+          <w:lang w:val="de-CH"/>
+        </w:rPr>
+        <w:t xml:space="preserve"> wo der Name der Methode nicht genug selbstspre</w:t>
+      </w:r>
+      <w:r>
+        <w:rPr>
+          <w:lang w:val="de-CH"/>
+        </w:rPr>
+        <w:t>c</w:t>
+      </w:r>
+      <w:r>
+        <w:rPr>
+          <w:lang w:val="de-CH"/>
+        </w:rPr>
+        <w:t>hend ist.</w:t>
+      </w:r>
+    </w:p>
+    <w:p>
+      <w:pPr>
+        <w:pStyle w:val="berschrift1"/>
+        <w:rPr>
+          <w:lang w:val="de-CH"/>
+        </w:rPr>
+      </w:pPr>
+      <w:bookmarkStart w:id="18" w:name="_Toc518371036"/>
+      <w:bookmarkStart w:id="19" w:name="_Toc518373736"/>
+      <w:proofErr w:type="spellStart"/>
+      <w:r>
+        <w:rPr>
+          <w:lang w:val="de-CH"/>
+        </w:rPr>
+        <w:t>Testing</w:t>
+      </w:r>
       <w:bookmarkEnd w:id="18"/>
-    </w:p>
-    <w:p>
-      <w:pPr>
-        <w:rPr>
-          <w:lang w:val="de-CH"/>
-        </w:rPr>
-      </w:pPr>
-    </w:p>
-    <w:p>
-      <w:pPr>
-        <w:rPr>
-          <w:lang w:val="de-CH"/>
-        </w:rPr>
-      </w:pPr>
-      <w:r>
-        <w:rPr>
-          <w:lang w:val="de-CH"/>
-        </w:rPr>
-        <w:t>Wir haben die komplette Architektur auf Grund der unnötigen Komplexität erneuert. Die Datenbank wird aufgrund das noch keine Daten vorhanden sind, noch jedes Mal beim Starten gelöscht und mit Testdaten gefüllt.</w:t>
-      </w:r>
-    </w:p>
-    <w:p>
-      <w:pPr>
-        <w:rPr>
-          <w:lang w:val="de-CH"/>
-        </w:rPr>
-      </w:pPr>
-    </w:p>
-    <w:p>
-      <w:pPr>
-        <w:rPr>
-          <w:lang w:val="de-CH"/>
-        </w:rPr>
-      </w:pPr>
-      <w:proofErr w:type="spellStart"/>
-      <w:r>
-        <w:rPr>
-          <w:lang w:val="de-CH"/>
-        </w:rPr>
-        <w:t>Javadoc</w:t>
-      </w:r>
+      <w:bookmarkEnd w:id="19"/>
       <w:proofErr w:type="spellEnd"/>
-      <w:r>
-        <w:rPr>
-          <w:lang w:val="de-CH"/>
-        </w:rPr>
-        <w:t xml:space="preserve"> haben wir nur dort benutzt wo der Name der Methode nicht genug </w:t>
-      </w:r>
-      <w:proofErr w:type="spellStart"/>
-      <w:r>
-        <w:rPr>
-          <w:lang w:val="de-CH"/>
-        </w:rPr>
-        <w:t>selbstsprehend</w:t>
-      </w:r>
-      <w:proofErr w:type="spellEnd"/>
-      <w:r>
-        <w:rPr>
-          <w:lang w:val="de-CH"/>
-        </w:rPr>
-        <w:t xml:space="preserve"> ist.</w:t>
-      </w:r>
+    </w:p>
+    <w:p>
+      <w:pPr>
+        <w:rPr>
+          <w:lang w:val="de-CH"/>
+        </w:rPr>
+      </w:pPr>
+      <w:r>
+        <w:rPr>
+          <w:lang w:val="de-CH"/>
+        </w:rPr>
+        <w:t>Zu</w:t>
+      </w:r>
+      <w:r>
+        <w:rPr>
+          <w:lang w:val="de-CH"/>
+        </w:rPr>
+        <w:t>sätzlich zu</w:t>
+      </w:r>
+      <w:r>
+        <w:rPr>
+          <w:lang w:val="de-CH"/>
+        </w:rPr>
+        <w:t xml:space="preserve"> den UAT haben wir die wichtigste Funktionalität mit Unit</w:t>
+      </w:r>
+      <w:r>
+        <w:rPr>
+          <w:lang w:val="de-CH"/>
+        </w:rPr>
+        <w:t>-</w:t>
+      </w:r>
+      <w:r>
+        <w:rPr>
+          <w:lang w:val="de-CH"/>
+        </w:rPr>
+        <w:t xml:space="preserve"> und Integrationstests getestet.</w:t>
+      </w:r>
+    </w:p>
+    <w:p>
+      <w:pPr>
+        <w:rPr>
+          <w:lang w:val="de-CH"/>
+        </w:rPr>
+      </w:pPr>
+    </w:p>
+    <w:p>
+      <w:pPr>
+        <w:rPr>
+          <w:lang w:val="de-CH"/>
+        </w:rPr>
+      </w:pPr>
       <w:r>
         <w:rPr>
           <w:lang w:val="de-CH"/>
@@ -2163,74 +2406,27 @@
     </w:p>
     <w:p>
       <w:pPr>
-        <w:pStyle w:val="berschrift1"/>
-        <w:rPr>
-          <w:lang w:val="de-CH"/>
-        </w:rPr>
-      </w:pPr>
-      <w:bookmarkStart w:id="19" w:name="_Toc518371036"/>
-      <w:bookmarkStart w:id="20" w:name="_Toc518371119"/>
-      <w:proofErr w:type="spellStart"/>
-      <w:r>
-        <w:rPr>
-          <w:lang w:val="de-CH"/>
-        </w:rPr>
-        <w:t>Testing</w:t>
-      </w:r>
-      <w:bookmarkEnd w:id="19"/>
+        <w:pStyle w:val="berschrift2"/>
+        <w:rPr>
+          <w:lang w:val="de-CH"/>
+        </w:rPr>
+      </w:pPr>
+      <w:bookmarkStart w:id="20" w:name="_Toc518371037"/>
+      <w:bookmarkStart w:id="21" w:name="_Toc518373737"/>
+      <w:r>
+        <w:rPr>
+          <w:lang w:val="de-CH"/>
+        </w:rPr>
+        <w:t>Testfälle</w:t>
+      </w:r>
       <w:bookmarkEnd w:id="20"/>
-      <w:proofErr w:type="spellEnd"/>
-    </w:p>
-    <w:p>
-      <w:pPr>
-        <w:rPr>
-          <w:lang w:val="de-CH"/>
-        </w:rPr>
-      </w:pPr>
-      <w:r>
-        <w:rPr>
-          <w:lang w:val="de-CH"/>
-        </w:rPr>
-        <w:t>Zu den UAT haben wir die wichtigste Funktionalität mit Unit und Integrationstests getestet.</w:t>
-      </w:r>
-    </w:p>
-    <w:p>
-      <w:pPr>
-        <w:rPr>
-          <w:lang w:val="de-CH"/>
-        </w:rPr>
-      </w:pPr>
-    </w:p>
-    <w:p>
-      <w:pPr>
-        <w:rPr>
-          <w:lang w:val="de-CH"/>
-        </w:rPr>
-      </w:pPr>
-    </w:p>
-    <w:p>
-      <w:pPr>
-        <w:pStyle w:val="berschrift2"/>
-        <w:rPr>
-          <w:lang w:val="de-CH"/>
-        </w:rPr>
-      </w:pPr>
-      <w:bookmarkStart w:id="21" w:name="_Toc518371037"/>
-      <w:bookmarkStart w:id="22" w:name="_Toc518371120"/>
-      <w:r>
-        <w:rPr>
-          <w:lang w:val="de-CH"/>
-        </w:rPr>
-        <w:t>Testfälle</w:t>
+      <w:r>
+        <w:rPr>
+          <w:lang w:val="de-CH"/>
+        </w:rPr>
+        <w:t xml:space="preserve"> (UAT)</w:t>
       </w:r>
       <w:bookmarkEnd w:id="21"/>
-      <w:bookmarkEnd w:id="22"/>
-      <w:r>
-        <w:rPr>
-          <w:lang w:val="de-CH"/>
-        </w:rPr>
-        <w:t xml:space="preserve"> (UAT)</w:t>
-      </w:r>
     </w:p>
     <w:p>
       <w:pPr>
@@ -3025,6 +3221,31 @@
           <w:lang w:val="de-CH"/>
         </w:rPr>
       </w:pPr>
+    </w:p>
+    <w:p>
+      <w:pPr>
+        <w:rPr>
+          <w:b/>
+          <w:lang w:val="de-CH"/>
+        </w:rPr>
+      </w:pPr>
+      <w:r>
+        <w:rPr>
+          <w:b/>
+          <w:lang w:val="de-CH"/>
+        </w:rPr>
+        <w:br w:type="page"/>
+      </w:r>
+    </w:p>
+    <w:p>
+      <w:pPr>
+        <w:rPr>
+          <w:b/>
+          <w:lang w:val="de-CH"/>
+        </w:rPr>
+      </w:pPr>
+      <w:bookmarkStart w:id="22" w:name="_GoBack"/>
+      <w:bookmarkEnd w:id="22"/>
       <w:r>
         <w:rPr>
           <w:b/>
@@ -4468,7 +4689,7 @@
         </w:rPr>
       </w:pPr>
       <w:bookmarkStart w:id="23" w:name="_Toc518371038"/>
-      <w:bookmarkStart w:id="24" w:name="_Toc518371121"/>
+      <w:bookmarkStart w:id="24" w:name="_Toc518373738"/>
       <w:r>
         <w:rPr>
           <w:lang w:val="de-CH"/>
@@ -4498,8 +4719,8 @@
         <w:gridCol w:w="1810"/>
         <w:gridCol w:w="1809"/>
         <w:gridCol w:w="1809"/>
-        <w:gridCol w:w="844"/>
-        <w:gridCol w:w="2757"/>
+        <w:gridCol w:w="840"/>
+        <w:gridCol w:w="2761"/>
       </w:tblGrid>
       <w:tr>
         <w:tc>
@@ -4567,7 +4788,7 @@
         </w:tc>
         <w:tc>
           <w:tcPr>
-            <w:tcW w:w="844" w:type="dxa"/>
+            <w:tcW w:w="840" w:type="dxa"/>
             <w:shd w:val="clear" w:color="auto" w:fill="auto"/>
             <w:tcMar>
               <w:top w:w="100" w:type="dxa"/>
@@ -4593,7 +4814,7 @@
         </w:tc>
         <w:tc>
           <w:tcPr>
-            <w:tcW w:w="2757" w:type="dxa"/>
+            <w:tcW w:w="2761" w:type="dxa"/>
             <w:shd w:val="clear" w:color="auto" w:fill="auto"/>
             <w:tcMar>
               <w:top w:w="100" w:type="dxa"/>
@@ -4664,20 +4885,6 @@
               </w:rPr>
               <w:t xml:space="preserve"> </w:t>
             </w:r>
-            <w:proofErr w:type="spellStart"/>
-            <w:r>
-              <w:rPr>
-                <w:b/>
-              </w:rPr>
-              <w:t>Github</w:t>
-            </w:r>
-            <w:proofErr w:type="spellEnd"/>
-            <w:r>
-              <w:rPr>
-                <w:b/>
-              </w:rPr>
-              <w:t>:</w:t>
-            </w:r>
           </w:p>
         </w:tc>
         <w:tc>
@@ -4746,7 +4953,7 @@
         </w:tc>
         <w:tc>
           <w:tcPr>
-            <w:tcW w:w="844" w:type="dxa"/>
+            <w:tcW w:w="840" w:type="dxa"/>
             <w:shd w:val="clear" w:color="auto" w:fill="auto"/>
             <w:tcMar>
               <w:top w:w="100" w:type="dxa"/>
@@ -4772,7 +4979,7 @@
         </w:tc>
         <w:tc>
           <w:tcPr>
-            <w:tcW w:w="2757" w:type="dxa"/>
+            <w:tcW w:w="2761" w:type="dxa"/>
             <w:shd w:val="clear" w:color="auto" w:fill="auto"/>
             <w:tcMar>
               <w:top w:w="100" w:type="dxa"/>
@@ -4792,13 +4999,16 @@
               <w:t>.07.18</w:t>
             </w:r>
             <w:r>
-              <w:t xml:space="preserve"> 03:18 Uhr </w:t>
-            </w:r>
-            <w:proofErr w:type="spellStart"/>
-            <w:r>
-              <w:t>Morgends</w:t>
-            </w:r>
-            <w:proofErr w:type="spellEnd"/>
+              <w:t xml:space="preserve"> 05:18 Uhr </w:t>
+            </w:r>
+            <w:proofErr w:type="gramStart"/>
+            <w:r>
+              <w:t>Morgen</w:t>
+            </w:r>
+            <w:r>
+              <w:t>s</w:t>
+            </w:r>
+            <w:proofErr w:type="gramEnd"/>
           </w:p>
         </w:tc>
       </w:tr>
@@ -4824,14 +5034,18 @@
                 <w:b/>
               </w:rPr>
             </w:pPr>
-            <w:proofErr w:type="spellStart"/>
             <w:r>
               <w:rPr>
                 <w:b/>
               </w:rPr>
               <w:t>Nr</w:t>
             </w:r>
-            <w:proofErr w:type="spellEnd"/>
+            <w:r>
+              <w:rPr>
+                <w:b/>
+              </w:rPr>
+              <w:t>.</w:t>
+            </w:r>
           </w:p>
         </w:tc>
         <w:tc>
@@ -4863,7 +5077,7 @@
         </w:tc>
         <w:tc>
           <w:tcPr>
-            <w:tcW w:w="844" w:type="dxa"/>
+            <w:tcW w:w="840" w:type="dxa"/>
             <w:shd w:val="clear" w:color="auto" w:fill="auto"/>
             <w:tcMar>
               <w:top w:w="100" w:type="dxa"/>
@@ -4889,7 +5103,7 @@
         </w:tc>
         <w:tc>
           <w:tcPr>
-            <w:tcW w:w="2757" w:type="dxa"/>
+            <w:tcW w:w="2761" w:type="dxa"/>
             <w:shd w:val="clear" w:color="auto" w:fill="auto"/>
             <w:tcMar>
               <w:top w:w="100" w:type="dxa"/>
@@ -4961,7 +5175,7 @@
         </w:tc>
         <w:tc>
           <w:tcPr>
-            <w:tcW w:w="844" w:type="dxa"/>
+            <w:tcW w:w="840" w:type="dxa"/>
             <w:shd w:val="clear" w:color="auto" w:fill="auto"/>
             <w:tcMar>
               <w:top w:w="100" w:type="dxa"/>
@@ -4978,7 +5192,7 @@
         </w:tc>
         <w:tc>
           <w:tcPr>
-            <w:tcW w:w="2757" w:type="dxa"/>
+            <w:tcW w:w="2761" w:type="dxa"/>
             <w:shd w:val="clear" w:color="auto" w:fill="auto"/>
             <w:tcMar>
               <w:top w:w="100" w:type="dxa"/>
@@ -5036,6 +5250,9 @@
             <w:r>
               <w:t>Die Tabelle ändert sic</w:t>
             </w:r>
+            <w:r>
+              <w:t>h</w:t>
+            </w:r>
           </w:p>
         </w:tc>
         <w:tc>
@@ -5057,7 +5274,7 @@
         </w:tc>
         <w:tc>
           <w:tcPr>
-            <w:tcW w:w="844" w:type="dxa"/>
+            <w:tcW w:w="840" w:type="dxa"/>
             <w:shd w:val="clear" w:color="auto" w:fill="auto"/>
             <w:tcMar>
               <w:top w:w="100" w:type="dxa"/>
@@ -5077,7 +5294,7 @@
         </w:tc>
         <w:tc>
           <w:tcPr>
-            <w:tcW w:w="2757" w:type="dxa"/>
+            <w:tcW w:w="2761" w:type="dxa"/>
             <w:shd w:val="clear" w:color="auto" w:fill="auto"/>
             <w:tcMar>
               <w:top w:w="100" w:type="dxa"/>
@@ -5156,7 +5373,7 @@
         </w:tc>
         <w:tc>
           <w:tcPr>
-            <w:tcW w:w="844" w:type="dxa"/>
+            <w:tcW w:w="840" w:type="dxa"/>
             <w:shd w:val="clear" w:color="auto" w:fill="auto"/>
             <w:tcMar>
               <w:top w:w="100" w:type="dxa"/>
@@ -5176,7 +5393,7 @@
         </w:tc>
         <w:tc>
           <w:tcPr>
-            <w:tcW w:w="2757" w:type="dxa"/>
+            <w:tcW w:w="2761" w:type="dxa"/>
             <w:shd w:val="clear" w:color="auto" w:fill="auto"/>
             <w:tcMar>
               <w:top w:w="100" w:type="dxa"/>
@@ -5255,7 +5472,7 @@
         </w:tc>
         <w:tc>
           <w:tcPr>
-            <w:tcW w:w="844" w:type="dxa"/>
+            <w:tcW w:w="840" w:type="dxa"/>
             <w:shd w:val="clear" w:color="auto" w:fill="auto"/>
             <w:tcMar>
               <w:top w:w="100" w:type="dxa"/>
@@ -5275,7 +5492,7 @@
         </w:tc>
         <w:tc>
           <w:tcPr>
-            <w:tcW w:w="2757" w:type="dxa"/>
+            <w:tcW w:w="2761" w:type="dxa"/>
             <w:shd w:val="clear" w:color="auto" w:fill="auto"/>
             <w:tcMar>
               <w:top w:w="100" w:type="dxa"/>
@@ -5354,7 +5571,7 @@
         </w:tc>
         <w:tc>
           <w:tcPr>
-            <w:tcW w:w="844" w:type="dxa"/>
+            <w:tcW w:w="840" w:type="dxa"/>
             <w:shd w:val="clear" w:color="auto" w:fill="auto"/>
             <w:tcMar>
               <w:top w:w="100" w:type="dxa"/>
@@ -5374,7 +5591,7 @@
         </w:tc>
         <w:tc>
           <w:tcPr>
-            <w:tcW w:w="2757" w:type="dxa"/>
+            <w:tcW w:w="2761" w:type="dxa"/>
             <w:shd w:val="clear" w:color="auto" w:fill="auto"/>
             <w:tcMar>
               <w:top w:w="100" w:type="dxa"/>
@@ -5453,7 +5670,7 @@
         </w:tc>
         <w:tc>
           <w:tcPr>
-            <w:tcW w:w="844" w:type="dxa"/>
+            <w:tcW w:w="840" w:type="dxa"/>
             <w:shd w:val="clear" w:color="auto" w:fill="auto"/>
             <w:tcMar>
               <w:top w:w="100" w:type="dxa"/>
@@ -5473,7 +5690,7 @@
         </w:tc>
         <w:tc>
           <w:tcPr>
-            <w:tcW w:w="2757" w:type="dxa"/>
+            <w:tcW w:w="2761" w:type="dxa"/>
             <w:shd w:val="clear" w:color="auto" w:fill="auto"/>
             <w:tcMar>
               <w:top w:w="100" w:type="dxa"/>
@@ -5552,7 +5769,7 @@
         </w:tc>
         <w:tc>
           <w:tcPr>
-            <w:tcW w:w="844" w:type="dxa"/>
+            <w:tcW w:w="840" w:type="dxa"/>
             <w:shd w:val="clear" w:color="auto" w:fill="auto"/>
             <w:tcMar>
               <w:top w:w="100" w:type="dxa"/>
@@ -5572,7 +5789,7 @@
         </w:tc>
         <w:tc>
           <w:tcPr>
-            <w:tcW w:w="2757" w:type="dxa"/>
+            <w:tcW w:w="2761" w:type="dxa"/>
             <w:shd w:val="clear" w:color="auto" w:fill="auto"/>
             <w:tcMar>
               <w:top w:w="100" w:type="dxa"/>
@@ -5651,7 +5868,7 @@
         </w:tc>
         <w:tc>
           <w:tcPr>
-            <w:tcW w:w="844" w:type="dxa"/>
+            <w:tcW w:w="840" w:type="dxa"/>
             <w:shd w:val="clear" w:color="auto" w:fill="auto"/>
             <w:tcMar>
               <w:top w:w="100" w:type="dxa"/>
@@ -5671,7 +5888,7 @@
         </w:tc>
         <w:tc>
           <w:tcPr>
-            <w:tcW w:w="2757" w:type="dxa"/>
+            <w:tcW w:w="2761" w:type="dxa"/>
             <w:shd w:val="clear" w:color="auto" w:fill="auto"/>
             <w:tcMar>
               <w:top w:w="100" w:type="dxa"/>
@@ -5750,7 +5967,7 @@
         </w:tc>
         <w:tc>
           <w:tcPr>
-            <w:tcW w:w="844" w:type="dxa"/>
+            <w:tcW w:w="840" w:type="dxa"/>
             <w:shd w:val="clear" w:color="auto" w:fill="auto"/>
             <w:tcMar>
               <w:top w:w="100" w:type="dxa"/>
@@ -5770,7 +5987,7 @@
         </w:tc>
         <w:tc>
           <w:tcPr>
-            <w:tcW w:w="2757" w:type="dxa"/>
+            <w:tcW w:w="2761" w:type="dxa"/>
             <w:shd w:val="clear" w:color="auto" w:fill="auto"/>
             <w:tcMar>
               <w:top w:w="100" w:type="dxa"/>
@@ -5833,7 +6050,7 @@
         <w:pStyle w:val="berschrift1"/>
       </w:pPr>
       <w:bookmarkStart w:id="25" w:name="_Toc518371039"/>
-      <w:bookmarkStart w:id="26" w:name="_Toc518371122"/>
+      <w:bookmarkStart w:id="26" w:name="_Toc518373739"/>
       <w:r>
         <w:t>Bestätigung der Eigenleistung aller Teammitglieder</w:t>
       </w:r>
@@ -5861,23 +6078,46 @@
     <w:p/>
     <w:p/>
     <w:p>
-      <w:r>
+      <w:pPr>
+        <w:rPr>
+          <w:rFonts w:ascii="Lucida Handwriting" w:hAnsi="Lucida Handwriting"/>
+        </w:rPr>
+      </w:pPr>
+      <w:r>
+        <w:rPr>
+          <w:rFonts w:ascii="Lucida Handwriting" w:hAnsi="Lucida Handwriting"/>
+        </w:rPr>
         <w:t>Benjamin Raison</w:t>
       </w:r>
       <w:r>
+        <w:rPr>
+          <w:rFonts w:ascii="Lucida Handwriting" w:hAnsi="Lucida Handwriting"/>
+        </w:rPr>
         <w:tab/>
       </w:r>
       <w:r>
+        <w:rPr>
+          <w:rFonts w:ascii="Lucida Handwriting" w:hAnsi="Lucida Handwriting"/>
+        </w:rPr>
         <w:tab/>
       </w:r>
       <w:r>
+        <w:rPr>
+          <w:rFonts w:ascii="Lucida Handwriting" w:hAnsi="Lucida Handwriting"/>
+        </w:rPr>
         <w:tab/>
       </w:r>
       <w:r>
+        <w:rPr>
+          <w:rFonts w:ascii="Lucida Handwriting" w:hAnsi="Lucida Handwriting"/>
+        </w:rPr>
         <w:tab/>
         <w:t>Jonas Gredig</w:t>
       </w:r>
       <w:r>
+        <w:rPr>
+          <w:rFonts w:ascii="Lucida Handwriting" w:hAnsi="Lucida Handwriting"/>
+        </w:rPr>
         <w:br/>
       </w:r>
     </w:p>
@@ -5916,12 +6156,7 @@
       </w:pPr>
     </w:p>
     <w:sectPr>
-      <w:headerReference w:type="even" r:id="rId13"/>
-      <w:headerReference w:type="default" r:id="rId14"/>
-      <w:footerReference w:type="even" r:id="rId15"/>
-      <w:footerReference w:type="default" r:id="rId16"/>
-      <w:headerReference w:type="first" r:id="rId17"/>
-      <w:footerReference w:type="first" r:id="rId18"/>
+      <w:headerReference w:type="default" r:id="rId13"/>
       <w:pgSz w:w="11900" w:h="16840"/>
       <w:pgMar w:top="1417" w:right="1417" w:bottom="1134" w:left="1417" w:header="708" w:footer="708" w:gutter="0"/>
       <w:cols w:space="708"/>
@@ -5950,36 +6185,6 @@
 </w:endnotes>
 </file>
 
-<file path=word/footer1.xml><?xml version="1.0" encoding="utf-8"?>
-<w:ftr xmlns:wpc="http://schemas.microsoft.com/office/word/2010/wordprocessingCanvas" xmlns:mo="http://schemas.microsoft.com/office/mac/office/2008/main" xmlns:mc="http://schemas.openxmlformats.org/markup-compatibility/2006" xmlns:mv="urn:schemas-microsoft-com:mac:vml" xmlns:o="urn:schemas-microsoft-com:office:office" xmlns:r="http://schemas.openxmlformats.org/officeDocument/2006/relationships" xmlns:m="http://schemas.openxmlformats.org/officeDocument/2006/math" xmlns:v="urn:schemas-microsoft-com:vml" xmlns:wp14="http://schemas.microsoft.com/office/word/2010/wordprocessingDrawing" xmlns:wp="http://schemas.openxmlformats.org/drawingml/2006/wordprocessingDrawing" xmlns:w10="urn:schemas-microsoft-com:office:word" xmlns:w="http://schemas.openxmlformats.org/wordprocessingml/2006/main" xmlns:w14="http://schemas.microsoft.com/office/word/2010/wordml" xmlns:w15="http://schemas.microsoft.com/office/word/2012/wordml" xmlns:wpg="http://schemas.microsoft.com/office/word/2010/wordprocessingGroup" xmlns:wpi="http://schemas.microsoft.com/office/word/2010/wordprocessingInk" xmlns:wne="http://schemas.microsoft.com/office/word/2006/wordml" xmlns:wps="http://schemas.microsoft.com/office/word/2010/wordprocessingShape" mc:Ignorable="w14 w15 wp14">
-  <w:p>
-    <w:pPr>
-      <w:pStyle w:val="Fuzeile"/>
-    </w:pPr>
-  </w:p>
-</w:ftr>
-</file>
-
-<file path=word/footer2.xml><?xml version="1.0" encoding="utf-8"?>
-<w:ftr xmlns:wpc="http://schemas.microsoft.com/office/word/2010/wordprocessingCanvas" xmlns:mo="http://schemas.microsoft.com/office/mac/office/2008/main" xmlns:mc="http://schemas.openxmlformats.org/markup-compatibility/2006" xmlns:mv="urn:schemas-microsoft-com:mac:vml" xmlns:o="urn:schemas-microsoft-com:office:office" xmlns:r="http://schemas.openxmlformats.org/officeDocument/2006/relationships" xmlns:m="http://schemas.openxmlformats.org/officeDocument/2006/math" xmlns:v="urn:schemas-microsoft-com:vml" xmlns:wp14="http://schemas.microsoft.com/office/word/2010/wordprocessingDrawing" xmlns:wp="http://schemas.openxmlformats.org/drawingml/2006/wordprocessingDrawing" xmlns:w10="urn:schemas-microsoft-com:office:word" xmlns:w="http://schemas.openxmlformats.org/wordprocessingml/2006/main" xmlns:w14="http://schemas.microsoft.com/office/word/2010/wordml" xmlns:w15="http://schemas.microsoft.com/office/word/2012/wordml" xmlns:wpg="http://schemas.microsoft.com/office/word/2010/wordprocessingGroup" xmlns:wpi="http://schemas.microsoft.com/office/word/2010/wordprocessingInk" xmlns:wne="http://schemas.microsoft.com/office/word/2006/wordml" xmlns:wps="http://schemas.microsoft.com/office/word/2010/wordprocessingShape" mc:Ignorable="w14 w15 wp14">
-  <w:p>
-    <w:pPr>
-      <w:pStyle w:val="Fuzeile"/>
-    </w:pPr>
-  </w:p>
-</w:ftr>
-</file>
-
-<file path=word/footer3.xml><?xml version="1.0" encoding="utf-8"?>
-<w:ftr xmlns:wpc="http://schemas.microsoft.com/office/word/2010/wordprocessingCanvas" xmlns:mo="http://schemas.microsoft.com/office/mac/office/2008/main" xmlns:mc="http://schemas.openxmlformats.org/markup-compatibility/2006" xmlns:mv="urn:schemas-microsoft-com:mac:vml" xmlns:o="urn:schemas-microsoft-com:office:office" xmlns:r="http://schemas.openxmlformats.org/officeDocument/2006/relationships" xmlns:m="http://schemas.openxmlformats.org/officeDocument/2006/math" xmlns:v="urn:schemas-microsoft-com:vml" xmlns:wp14="http://schemas.microsoft.com/office/word/2010/wordprocessingDrawing" xmlns:wp="http://schemas.openxmlformats.org/drawingml/2006/wordprocessingDrawing" xmlns:w10="urn:schemas-microsoft-com:office:word" xmlns:w="http://schemas.openxmlformats.org/wordprocessingml/2006/main" xmlns:w14="http://schemas.microsoft.com/office/word/2010/wordml" xmlns:w15="http://schemas.microsoft.com/office/word/2012/wordml" xmlns:wpg="http://schemas.microsoft.com/office/word/2010/wordprocessingGroup" xmlns:wpi="http://schemas.microsoft.com/office/word/2010/wordprocessingInk" xmlns:wne="http://schemas.microsoft.com/office/word/2006/wordml" xmlns:wps="http://schemas.microsoft.com/office/word/2010/wordprocessingShape" mc:Ignorable="w14 w15 wp14">
-  <w:p>
-    <w:pPr>
-      <w:pStyle w:val="Fuzeile"/>
-    </w:pPr>
-  </w:p>
-</w:ftr>
-</file>
-
 <file path=word/footnotes.xml><?xml version="1.0" encoding="utf-8"?>
 <w:footnotes xmlns:wpc="http://schemas.microsoft.com/office/word/2010/wordprocessingCanvas" xmlns:mo="http://schemas.microsoft.com/office/mac/office/2008/main" xmlns:mc="http://schemas.openxmlformats.org/markup-compatibility/2006" xmlns:mv="urn:schemas-microsoft-com:mac:vml" xmlns:o="urn:schemas-microsoft-com:office:office" xmlns:r="http://schemas.openxmlformats.org/officeDocument/2006/relationships" xmlns:m="http://schemas.openxmlformats.org/officeDocument/2006/math" xmlns:v="urn:schemas-microsoft-com:vml" xmlns:wp14="http://schemas.microsoft.com/office/word/2010/wordprocessingDrawing" xmlns:wp="http://schemas.openxmlformats.org/drawingml/2006/wordprocessingDrawing" xmlns:w10="urn:schemas-microsoft-com:office:word" xmlns:w="http://schemas.openxmlformats.org/wordprocessingml/2006/main" xmlns:w14="http://schemas.microsoft.com/office/word/2010/wordml" xmlns:w15="http://schemas.microsoft.com/office/word/2012/wordml" xmlns:wpg="http://schemas.microsoft.com/office/word/2010/wordprocessingGroup" xmlns:wpi="http://schemas.microsoft.com/office/word/2010/wordprocessingInk" xmlns:wne="http://schemas.microsoft.com/office/word/2006/wordml" xmlns:wps="http://schemas.microsoft.com/office/word/2010/wordprocessingShape" mc:Ignorable="w14 w15 wp14">
   <w:footnote w:type="separator" w:id="-1">
@@ -6000,16 +6205,6 @@
 </file>
 
 <file path=word/header1.xml><?xml version="1.0" encoding="utf-8"?>
-<w:hdr xmlns:wpc="http://schemas.microsoft.com/office/word/2010/wordprocessingCanvas" xmlns:mo="http://schemas.microsoft.com/office/mac/office/2008/main" xmlns:mc="http://schemas.openxmlformats.org/markup-compatibility/2006" xmlns:mv="urn:schemas-microsoft-com:mac:vml" xmlns:o="urn:schemas-microsoft-com:office:office" xmlns:r="http://schemas.openxmlformats.org/officeDocument/2006/relationships" xmlns:m="http://schemas.openxmlformats.org/officeDocument/2006/math" xmlns:v="urn:schemas-microsoft-com:vml" xmlns:wp14="http://schemas.microsoft.com/office/word/2010/wordprocessingDrawing" xmlns:wp="http://schemas.openxmlformats.org/drawingml/2006/wordprocessingDrawing" xmlns:w10="urn:schemas-microsoft-com:office:word" xmlns:w="http://schemas.openxmlformats.org/wordprocessingml/2006/main" xmlns:w14="http://schemas.microsoft.com/office/word/2010/wordml" xmlns:w15="http://schemas.microsoft.com/office/word/2012/wordml" xmlns:wpg="http://schemas.microsoft.com/office/word/2010/wordprocessingGroup" xmlns:wpi="http://schemas.microsoft.com/office/word/2010/wordprocessingInk" xmlns:wne="http://schemas.microsoft.com/office/word/2006/wordml" xmlns:wps="http://schemas.microsoft.com/office/word/2010/wordprocessingShape" mc:Ignorable="w14 w15 wp14">
-  <w:p>
-    <w:pPr>
-      <w:pStyle w:val="Kopfzeile"/>
-    </w:pPr>
-  </w:p>
-</w:hdr>
-</file>
-
-<file path=word/header2.xml><?xml version="1.0" encoding="utf-8"?>
 <w:hdr xmlns:wpc="http://schemas.microsoft.com/office/word/2010/wordprocessingCanvas" xmlns:mo="http://schemas.microsoft.com/office/mac/office/2008/main" xmlns:mc="http://schemas.openxmlformats.org/markup-compatibility/2006" xmlns:mv="urn:schemas-microsoft-com:mac:vml" xmlns:o="urn:schemas-microsoft-com:office:office" xmlns:r="http://schemas.openxmlformats.org/officeDocument/2006/relationships" xmlns:m="http://schemas.openxmlformats.org/officeDocument/2006/math" xmlns:v="urn:schemas-microsoft-com:vml" xmlns:wp14="http://schemas.microsoft.com/office/word/2010/wordprocessingDrawing" xmlns:wp="http://schemas.openxmlformats.org/drawingml/2006/wordprocessingDrawing" xmlns:w10="urn:schemas-microsoft-com:office:word" xmlns:w="http://schemas.openxmlformats.org/wordprocessingml/2006/main" xmlns:w14="http://schemas.microsoft.com/office/word/2010/wordml" xmlns:w15="http://schemas.microsoft.com/office/word/2012/wordml" xmlns:wpg="http://schemas.microsoft.com/office/word/2010/wordprocessingGroup" xmlns:wpi="http://schemas.microsoft.com/office/word/2010/wordprocessingInk" xmlns:wne="http://schemas.microsoft.com/office/word/2006/wordml" xmlns:wps="http://schemas.microsoft.com/office/word/2010/wordprocessingShape" mc:Ignorable="w14 w15 wp14">
   <w:sdt>
     <w:sdtPr>
@@ -6048,25 +6243,7 @@
             <w:sz w:val="20"/>
             <w:szCs w:val="20"/>
           </w:rPr>
-          <w:t xml:space="preserve">Gredig </w:t>
-        </w:r>
-        <w:r>
-          <w:rPr>
-            <w:caps/>
-            <w:color w:val="44546A" w:themeColor="text2"/>
-            <w:sz w:val="20"/>
-            <w:szCs w:val="20"/>
-          </w:rPr>
-          <w:t>Jonas</w:t>
-        </w:r>
-        <w:r>
-          <w:rPr>
-            <w:caps/>
-            <w:color w:val="44546A" w:themeColor="text2"/>
-            <w:sz w:val="20"/>
-            <w:szCs w:val="20"/>
-          </w:rPr>
-          <w:t>, Benjamin Raison</w:t>
+          <w:t>Jonas Gredig, Benjamin Raison</w:t>
         </w:r>
       </w:p>
     </w:sdtContent>
@@ -6082,11 +6259,8 @@
       <w:alias w:val="Datum"/>
       <w:tag w:val="Datum"/>
       <w:id w:val="-304078227"/>
-      <w:placeholder>
-        <w:docPart w:val="D991BEDF3E6A714C82261540591D5CBF"/>
-      </w:placeholder>
       <w:dataBinding w:prefixMappings="xmlns:ns0='http://schemas.microsoft.com/office/2006/coverPageProps' " w:xpath="/ns0:CoverPageProperties[1]/ns0:PublishDate[1]" w:storeItemID="{55AF091B-3C7A-41E3-B477-F2FDAA23CFDA}"/>
-      <w:date w:fullDate="2012-06-20T00:00:00Z">
+      <w:date w:fullDate="2012-07-03T00:00:00Z">
         <w:dateFormat w:val="d.M.yy"/>
         <w:lid w:val="de-DE"/>
         <w:storeMappedDataAs w:val="dateTime"/>
@@ -6113,7 +6287,7 @@
             <w:sz w:val="20"/>
             <w:szCs w:val="20"/>
           </w:rPr>
-          <w:t>20.6.12</w:t>
+          <w:t>3.7.12</w:t>
         </w:r>
       </w:p>
     </w:sdtContent>
@@ -6160,16 +6334,6 @@
       </w:sdtContent>
     </w:sdt>
   </w:p>
-  <w:p>
-    <w:pPr>
-      <w:pStyle w:val="Kopfzeile"/>
-    </w:pPr>
-  </w:p>
-</w:hdr>
-</file>
-
-<file path=word/header3.xml><?xml version="1.0" encoding="utf-8"?>
-<w:hdr xmlns:wpc="http://schemas.microsoft.com/office/word/2010/wordprocessingCanvas" xmlns:mo="http://schemas.microsoft.com/office/mac/office/2008/main" xmlns:mc="http://schemas.openxmlformats.org/markup-compatibility/2006" xmlns:mv="urn:schemas-microsoft-com:mac:vml" xmlns:o="urn:schemas-microsoft-com:office:office" xmlns:r="http://schemas.openxmlformats.org/officeDocument/2006/relationships" xmlns:m="http://schemas.openxmlformats.org/officeDocument/2006/math" xmlns:v="urn:schemas-microsoft-com:vml" xmlns:wp14="http://schemas.microsoft.com/office/word/2010/wordprocessingDrawing" xmlns:wp="http://schemas.openxmlformats.org/drawingml/2006/wordprocessingDrawing" xmlns:w10="urn:schemas-microsoft-com:office:word" xmlns:w="http://schemas.openxmlformats.org/wordprocessingml/2006/main" xmlns:w14="http://schemas.microsoft.com/office/word/2010/wordml" xmlns:w15="http://schemas.microsoft.com/office/word/2012/wordml" xmlns:wpg="http://schemas.microsoft.com/office/word/2010/wordprocessingGroup" xmlns:wpi="http://schemas.microsoft.com/office/word/2010/wordprocessingInk" xmlns:wne="http://schemas.microsoft.com/office/word/2006/wordml" xmlns:wps="http://schemas.microsoft.com/office/word/2010/wordprocessingShape" mc:Ignorable="w14 w15 wp14">
   <w:p>
     <w:pPr>
       <w:pStyle w:val="Kopfzeile"/>
@@ -7696,39 +7860,7 @@
 </file>
 
 <file path=word/glossary/document.xml><?xml version="1.0" encoding="utf-8"?>
-<w:glossaryDocument xmlns:wpc="http://schemas.microsoft.com/office/word/2010/wordprocessingCanvas" xmlns:mo="http://schemas.microsoft.com/office/mac/office/2008/main" xmlns:mc="http://schemas.openxmlformats.org/markup-compatibility/2006" xmlns:mv="urn:schemas-microsoft-com:mac:vml" xmlns:o="urn:schemas-microsoft-com:office:office" xmlns:r="http://schemas.openxmlformats.org/officeDocument/2006/relationships" xmlns:m="http://schemas.openxmlformats.org/officeDocument/2006/math" xmlns:v="urn:schemas-microsoft-com:vml" xmlns:wp14="http://schemas.microsoft.com/office/word/2010/wordprocessingDrawing" xmlns:wp="http://schemas.openxmlformats.org/drawingml/2006/wordprocessingDrawing" xmlns:w10="urn:schemas-microsoft-com:office:word" xmlns:w="http://schemas.openxmlformats.org/wordprocessingml/2006/main" xmlns:w14="http://schemas.microsoft.com/office/word/2010/wordml" xmlns:w15="http://schemas.microsoft.com/office/word/2012/wordml" xmlns:wpg="http://schemas.microsoft.com/office/word/2010/wordprocessingGroup" xmlns:wpi="http://schemas.microsoft.com/office/word/2010/wordprocessingInk" xmlns:wne="http://schemas.microsoft.com/office/word/2006/wordml" xmlns:wps="http://schemas.microsoft.com/office/word/2010/wordprocessingShape" mc:Ignorable="w14 w15 wp14">
-  <w:docParts>
-    <w:docPart>
-      <w:docPartPr>
-        <w:name w:val="04141B1420F2C04EA752EBCC41C3D716"/>
-        <w:category>
-          <w:name w:val="Allgemein"/>
-          <w:gallery w:val="placeholder"/>
-        </w:category>
-        <w:types>
-          <w:type w:val="bbPlcHdr"/>
-        </w:types>
-        <w:behaviors>
-          <w:behavior w:val="content"/>
-        </w:behaviors>
-        <w:guid w:val="{364671A4-F6F2-3045-A05B-95790930A73C}"/>
-      </w:docPartPr>
-      <w:docPartBody>
-        <w:p>
-          <w:pPr>
-            <w:pStyle w:val="04141B1420F2C04EA752EBCC41C3D716"/>
-          </w:pPr>
-          <w:r>
-            <w:rPr>
-              <w:rStyle w:val="Platzhaltertext1"/>
-            </w:rPr>
-            <w:t>[Name des Autors]</w:t>
-          </w:r>
-        </w:p>
-      </w:docPartBody>
-    </w:docPart>
-  </w:docParts>
-</w:glossaryDocument>
+<w:glossaryDocument xmlns:wpc="http://schemas.microsoft.com/office/word/2010/wordprocessingCanvas" xmlns:mo="http://schemas.microsoft.com/office/mac/office/2008/main" xmlns:mc="http://schemas.openxmlformats.org/markup-compatibility/2006" xmlns:mv="urn:schemas-microsoft-com:mac:vml" xmlns:o="urn:schemas-microsoft-com:office:office" xmlns:r="http://schemas.openxmlformats.org/officeDocument/2006/relationships" xmlns:m="http://schemas.openxmlformats.org/officeDocument/2006/math" xmlns:v="urn:schemas-microsoft-com:vml" xmlns:wp14="http://schemas.microsoft.com/office/word/2010/wordprocessingDrawing" xmlns:wp="http://schemas.openxmlformats.org/drawingml/2006/wordprocessingDrawing" xmlns:w10="urn:schemas-microsoft-com:office:word" xmlns:w="http://schemas.openxmlformats.org/wordprocessingml/2006/main" xmlns:w14="http://schemas.microsoft.com/office/word/2010/wordml" xmlns:w15="http://schemas.microsoft.com/office/word/2012/wordml" xmlns:wpg="http://schemas.microsoft.com/office/word/2010/wordprocessingGroup" xmlns:wpi="http://schemas.microsoft.com/office/word/2010/wordprocessingInk" xmlns:wne="http://schemas.microsoft.com/office/word/2006/wordml" xmlns:wps="http://schemas.microsoft.com/office/word/2010/wordprocessingShape" mc:Ignorable="w14 w15 wp14"/>
 </file>
 
 <file path=word/glossary/fontTable.xml><?xml version="1.0" encoding="utf-8"?>
@@ -7782,6 +7914,13 @@
     <w:pitch w:val="variable"/>
     <w:sig w:usb0="E10002FF" w:usb1="4000FCFF" w:usb2="00000009" w:usb3="00000000" w:csb0="0000019F" w:csb1="00000000"/>
   </w:font>
+  <w:font w:name="Lucida Handwriting">
+    <w:panose1 w:val="03010101010101010101"/>
+    <w:charset w:val="00"/>
+    <w:family w:val="auto"/>
+    <w:pitch w:val="variable"/>
+    <w:sig w:usb0="00000003" w:usb1="00000000" w:usb2="00000000" w:usb3="00000000" w:csb0="00000001" w:csb1="00000000"/>
+  </w:font>
   <w:font w:name="Arial">
     <w:panose1 w:val="020B0604020202020204"/>
     <w:charset w:val="00"/>
@@ -7811,6 +7950,7 @@
     <w:rsid w:val="000E636C"/>
     <w:rsid w:val="00125CD5"/>
     <w:rsid w:val="00152D03"/>
+    <w:rsid w:val="00190367"/>
     <w:rsid w:val="0021524B"/>
     <w:rsid w:val="002F0D66"/>
     <w:rsid w:val="0040649E"/>
@@ -8576,7 +8716,7 @@
 
 <file path=customXml/item1.xml><?xml version="1.0" encoding="utf-8"?>
 <CoverPageProperties xmlns="http://schemas.microsoft.com/office/2006/coverPageProps">
-  <PublishDate>2012-06-20T00:00:00</PublishDate>
+  <PublishDate>2012-07-03T00:00:00</PublishDate>
   <Abstract/>
   <CompanyAddress/>
   <CompanyPhone/>
@@ -8598,7 +8738,7 @@
 </file>
 
 <file path=customXml/itemProps2.xml><?xml version="1.0" encoding="utf-8"?>
-<ds:datastoreItem xmlns:ds="http://schemas.openxmlformats.org/officeDocument/2006/customXml" ds:itemID="{AA900EB1-BE3A-E148-A472-5A8A05BC92F5}">
+<ds:datastoreItem xmlns:ds="http://schemas.openxmlformats.org/officeDocument/2006/customXml" ds:itemID="{C1FB3816-5B20-A845-8A15-272FAC12BE71}">
   <ds:schemaRefs>
     <ds:schemaRef ds:uri="http://schemas.openxmlformats.org/officeDocument/2006/bibliography"/>
   </ds:schemaRefs>

</xml_diff>